<commit_message>
correçao de algumas palavras no relatório
</commit_message>
<xml_diff>
--- a/Relatório/relatório.docx
+++ b/Relatório/relatório.docx
@@ -2287,145 +2287,57 @@
         <w:rPr>
           <w:lang w:val="pt-PT"/>
         </w:rPr>
-        <w:t>No âmbito da unidade curricular de Tecnologias e Aplicações Móveis, foi proposto o desenvolvimento de uma aplicação móvel para Android, cujo objetivo principal é a criação e execução de jogos de perguntas e respostas (</w:t>
-      </w:r>
-      <w:proofErr w:type="spellStart"/>
-      <w:r>
-        <w:rPr>
-          <w:lang w:val="pt-PT"/>
-        </w:rPr>
-        <w:t>trivia</w:t>
-      </w:r>
-      <w:proofErr w:type="spellEnd"/>
-      <w:r>
-        <w:rPr>
-          <w:lang w:val="pt-PT"/>
-        </w:rPr>
-        <w:t xml:space="preserve"> </w:t>
-      </w:r>
-      <w:proofErr w:type="spellStart"/>
-      <w:r>
-        <w:rPr>
-          <w:lang w:val="pt-PT"/>
-        </w:rPr>
-        <w:t>quizzes</w:t>
-      </w:r>
-      <w:proofErr w:type="spellEnd"/>
-      <w:r>
-        <w:rPr>
-          <w:lang w:val="pt-PT"/>
-        </w:rPr>
-        <w:t>). Este projeto será desenvolvido em três fases distintas, sendo que este primeiro trabalho prático se foca na implementação da interface do utilizador e na gestão de dados residentes em memória, sem persistência.</w:t>
-      </w:r>
-    </w:p>
-    <w:p>
-      <w:pPr>
-        <w:rPr>
-          <w:lang w:val="pt-PT"/>
-        </w:rPr>
-      </w:pPr>
-      <w:r>
-        <w:rPr>
-          <w:lang w:val="pt-PT"/>
-        </w:rPr>
-        <w:t xml:space="preserve">Nesta primeira fase, a aplicação permitirá a inserção de novos </w:t>
-      </w:r>
-      <w:proofErr w:type="spellStart"/>
-      <w:r>
-        <w:rPr>
-          <w:lang w:val="pt-PT"/>
-        </w:rPr>
-        <w:t>quizzes</w:t>
-      </w:r>
-      <w:proofErr w:type="spellEnd"/>
-      <w:r>
-        <w:rPr>
-          <w:lang w:val="pt-PT"/>
-        </w:rPr>
-        <w:t xml:space="preserve"> e questões, a visualização do número de elementos introduzidos, e a resolução de questões individuais selecionadas pelo utilizador. Todas as funcionalidades foram implementadas utilizando o ambiente Android </w:t>
-      </w:r>
-      <w:proofErr w:type="spellStart"/>
-      <w:r>
-        <w:rPr>
-          <w:lang w:val="pt-PT"/>
-        </w:rPr>
-        <w:t>Studio</w:t>
-      </w:r>
-      <w:proofErr w:type="spellEnd"/>
-      <w:r>
-        <w:rPr>
-          <w:lang w:val="pt-PT"/>
-        </w:rPr>
-        <w:t xml:space="preserve"> e a linguagem de programação </w:t>
-      </w:r>
-      <w:proofErr w:type="spellStart"/>
-      <w:r>
-        <w:rPr>
-          <w:lang w:val="pt-PT"/>
-        </w:rPr>
-        <w:t>Kotlin</w:t>
-      </w:r>
-      <w:proofErr w:type="spellEnd"/>
-      <w:r>
-        <w:rPr>
-          <w:lang w:val="pt-PT"/>
-        </w:rPr>
-        <w:t>, com comunicação entre ecrãs (</w:t>
-      </w:r>
-      <w:proofErr w:type="spellStart"/>
-      <w:r>
-        <w:rPr>
-          <w:lang w:val="pt-PT"/>
-        </w:rPr>
-        <w:t>activities</w:t>
-      </w:r>
-      <w:proofErr w:type="spellEnd"/>
-      <w:r>
-        <w:rPr>
-          <w:lang w:val="pt-PT"/>
-        </w:rPr>
-        <w:t xml:space="preserve">) realizada mediante </w:t>
-      </w:r>
-      <w:proofErr w:type="spellStart"/>
-      <w:r>
-        <w:rPr>
-          <w:lang w:val="pt-PT"/>
-        </w:rPr>
-        <w:t>Intents</w:t>
-      </w:r>
-      <w:proofErr w:type="spellEnd"/>
-      <w:r>
-        <w:rPr>
-          <w:lang w:val="pt-PT"/>
-        </w:rPr>
-        <w:t>.</w:t>
-      </w:r>
-    </w:p>
-    <w:p>
-      <w:pPr>
-        <w:rPr>
-          <w:lang w:val="pt-PT"/>
-        </w:rPr>
-      </w:pPr>
-      <w:r>
-        <w:rPr>
-          <w:lang w:val="pt-PT"/>
-        </w:rPr>
-        <w:t xml:space="preserve">O presente relatório descreve o processo de desenvolvimento da aplicação, apresentando as interfaces criadas, o fluxo de navegação entre </w:t>
-      </w:r>
-      <w:proofErr w:type="spellStart"/>
-      <w:r>
-        <w:rPr>
-          <w:lang w:val="pt-PT"/>
-        </w:rPr>
-        <w:t>activities</w:t>
-      </w:r>
-      <w:proofErr w:type="spellEnd"/>
-      <w:r>
-        <w:rPr>
-          <w:lang w:val="pt-PT"/>
-        </w:rPr>
-        <w:t>, as estruturas de dados utilizadas e as opções de design adotadas para garantir uma experiência de utilizador clara e intuitiva.</w:t>
+        <w:t xml:space="preserve">No âmbito da unidade curricular de Tecnologias e Aplicações Móveis, foi proposto o desenvolvimento de uma aplicação móvel para Android, cujo objetivo principal é a criação e execução de jogos de perguntas e respostas (trivia quizzes). Este projeto será desenvolvido em três fases distintas, sendo que este primeiro trabalho prático se foca na implementação da interface do utilizador e na gestão de dados </w:t>
+      </w:r>
+      <w:r>
+        <w:rPr>
+          <w:lang w:val="pt-PT"/>
+        </w:rPr>
+        <w:t>armazenados</w:t>
+      </w:r>
+      <w:r>
+        <w:rPr>
+          <w:lang w:val="pt-PT"/>
+        </w:rPr>
+        <w:t xml:space="preserve"> em memória, sem persistência.</w:t>
+      </w:r>
+    </w:p>
+    <w:p>
+      <w:pPr>
+        <w:rPr>
+          <w:lang w:val="pt-PT"/>
+        </w:rPr>
+      </w:pPr>
+      <w:r>
+        <w:rPr>
+          <w:lang w:val="pt-PT"/>
+        </w:rPr>
+        <w:t xml:space="preserve">Nesta primeira fase, a aplicação permitirá a inserção de novos quizzes e questões, a visualização do número de elementos introduzidos, e a resolução de questões individuais selecionadas pelo utilizador. Todas as funcionalidades foram implementadas utilizando o ambiente Android Studio e a linguagem de programação Kotlin, com comunicação entre ecrãs (activities) realizada </w:t>
+      </w:r>
+      <w:r>
+        <w:rPr>
+          <w:lang w:val="pt-PT"/>
+        </w:rPr>
+        <w:t>através de</w:t>
+      </w:r>
+      <w:r>
+        <w:rPr>
+          <w:lang w:val="pt-PT"/>
+        </w:rPr>
+        <w:t xml:space="preserve"> Intents.</w:t>
+      </w:r>
+    </w:p>
+    <w:p>
+      <w:pPr>
+        <w:rPr>
+          <w:lang w:val="pt-PT"/>
+        </w:rPr>
+      </w:pPr>
+      <w:r>
+        <w:rPr>
+          <w:lang w:val="pt-PT"/>
+        </w:rPr>
+        <w:t>O presente relatório descreve o processo de desenvolvimento da aplicação, apresentando as interfaces criadas, o fluxo de navegação entre activities, as estruturas de dados utilizadas e as opções de design adotadas para garantir uma experiência de utilizador clara e intuitiva.</w:t>
       </w:r>
     </w:p>
     <w:p>
@@ -2476,68 +2388,26 @@
         <w:rPr>
           <w:lang w:val="pt-PT"/>
         </w:rPr>
-        <w:t>Para o armazenamento dos dados em memória, foram definidas duas classes principais e utilizadas listas para persistência durante a execução da aplicação.</w:t>
-      </w:r>
-    </w:p>
-    <w:p>
-      <w:pPr>
-        <w:rPr>
-          <w:lang w:val="pt-PT"/>
-        </w:rPr>
-      </w:pPr>
-      <w:r>
-        <w:rPr>
-          <w:lang w:val="pt-PT"/>
-        </w:rPr>
-        <w:t>Temos a classe ‘</w:t>
-      </w:r>
-      <w:proofErr w:type="spellStart"/>
-      <w:r>
-        <w:rPr>
-          <w:lang w:val="pt-PT"/>
-        </w:rPr>
-        <w:t>Quiz</w:t>
-      </w:r>
-      <w:proofErr w:type="spellEnd"/>
-      <w:r>
-        <w:rPr>
-          <w:lang w:val="pt-PT"/>
-        </w:rPr>
-        <w:t xml:space="preserve">’ que </w:t>
-      </w:r>
-      <w:proofErr w:type="spellStart"/>
-      <w:r>
-        <w:rPr>
-          <w:lang w:val="pt-PT"/>
-        </w:rPr>
-        <w:t>rcomo</w:t>
-      </w:r>
-      <w:proofErr w:type="spellEnd"/>
-      <w:r>
-        <w:rPr>
-          <w:lang w:val="pt-PT"/>
-        </w:rPr>
-        <w:t xml:space="preserve"> o próprio nome indica r</w:t>
-      </w:r>
-      <w:r>
-        <w:rPr>
-          <w:lang w:val="pt-PT"/>
-        </w:rPr>
-        <w:t xml:space="preserve">epresenta um </w:t>
-      </w:r>
-      <w:proofErr w:type="spellStart"/>
-      <w:r>
-        <w:rPr>
-          <w:lang w:val="pt-PT"/>
-        </w:rPr>
-        <w:t>quiz</w:t>
-      </w:r>
-      <w:proofErr w:type="spellEnd"/>
-      <w:r>
-        <w:rPr>
-          <w:lang w:val="pt-PT"/>
-        </w:rPr>
-        <w:t xml:space="preserve"> com os seguintes atributos</w:t>
+        <w:t>Para o armazenamento dos dados, foram definidas duas classes principais e utilizadas listas para persistência durante a execução da aplicação.</w:t>
+      </w:r>
+    </w:p>
+    <w:p>
+      <w:pPr>
+        <w:rPr>
+          <w:lang w:val="pt-PT"/>
+        </w:rPr>
+      </w:pPr>
+      <w:r>
+        <w:rPr>
+          <w:lang w:val="pt-PT"/>
+        </w:rPr>
+        <w:t>Temos a classe ‘Quiz’ que rcomo o próprio nome indica r</w:t>
+      </w:r>
+      <w:r>
+        <w:rPr>
+          <w:lang w:val="pt-PT"/>
+        </w:rPr>
+        <w:t>epresenta um quiz com os seguintes atributos</w:t>
       </w:r>
       <w:r>
         <w:rPr>
@@ -2557,7 +2427,6 @@
           <w:lang w:val="pt-PT"/>
         </w:rPr>
       </w:pPr>
-      <w:proofErr w:type="spellStart"/>
       <w:r>
         <w:rPr>
           <w:b/>
@@ -2566,40 +2435,11 @@
         </w:rPr>
         <w:t>title</w:t>
       </w:r>
-      <w:proofErr w:type="spellEnd"/>
-      <w:r>
-        <w:rPr>
-          <w:lang w:val="pt-PT"/>
-        </w:rPr>
-        <w:t xml:space="preserve">: Título do </w:t>
-      </w:r>
-      <w:proofErr w:type="spellStart"/>
-      <w:r>
-        <w:rPr>
-          <w:lang w:val="pt-PT"/>
-        </w:rPr>
-        <w:t>quiz</w:t>
-      </w:r>
-      <w:proofErr w:type="spellEnd"/>
-      <w:r>
-        <w:rPr>
-          <w:lang w:val="pt-PT"/>
-        </w:rPr>
-        <w:t xml:space="preserve"> (</w:t>
-      </w:r>
-      <w:proofErr w:type="spellStart"/>
-      <w:r>
-        <w:rPr>
-          <w:lang w:val="pt-PT"/>
-        </w:rPr>
-        <w:t>String</w:t>
-      </w:r>
-      <w:proofErr w:type="spellEnd"/>
-      <w:r>
-        <w:rPr>
-          <w:lang w:val="pt-PT"/>
-        </w:rPr>
-        <w:t>)</w:t>
+      <w:r>
+        <w:rPr>
+          <w:lang w:val="pt-PT"/>
+        </w:rPr>
+        <w:t>: Título do quiz (String)</w:t>
       </w:r>
     </w:p>
     <w:p>
@@ -2613,7 +2453,6 @@
           <w:lang w:val="pt-PT"/>
         </w:rPr>
       </w:pPr>
-      <w:proofErr w:type="spellStart"/>
       <w:r>
         <w:rPr>
           <w:b/>
@@ -2622,40 +2461,11 @@
         </w:rPr>
         <w:t>description</w:t>
       </w:r>
-      <w:proofErr w:type="spellEnd"/>
-      <w:r>
-        <w:rPr>
-          <w:lang w:val="pt-PT"/>
-        </w:rPr>
-        <w:t xml:space="preserve">: Descrição do </w:t>
-      </w:r>
-      <w:proofErr w:type="spellStart"/>
-      <w:r>
-        <w:rPr>
-          <w:lang w:val="pt-PT"/>
-        </w:rPr>
-        <w:t>quiz</w:t>
-      </w:r>
-      <w:proofErr w:type="spellEnd"/>
-      <w:r>
-        <w:rPr>
-          <w:lang w:val="pt-PT"/>
-        </w:rPr>
-        <w:t xml:space="preserve"> (</w:t>
-      </w:r>
-      <w:proofErr w:type="spellStart"/>
-      <w:r>
-        <w:rPr>
-          <w:lang w:val="pt-PT"/>
-        </w:rPr>
-        <w:t>String</w:t>
-      </w:r>
-      <w:proofErr w:type="spellEnd"/>
-      <w:r>
-        <w:rPr>
-          <w:lang w:val="pt-PT"/>
-        </w:rPr>
-        <w:t>)</w:t>
+      <w:r>
+        <w:rPr>
+          <w:lang w:val="pt-PT"/>
+        </w:rPr>
+        <w:t>: Descrição do quiz (String)</w:t>
       </w:r>
     </w:p>
     <w:p>
@@ -2681,21 +2491,7 @@
         <w:rPr>
           <w:lang w:val="pt-PT"/>
         </w:rPr>
-        <w:t>: Tempo máximo para resolução em segundos (</w:t>
-      </w:r>
-      <w:proofErr w:type="spellStart"/>
-      <w:r>
-        <w:rPr>
-          <w:lang w:val="pt-PT"/>
-        </w:rPr>
-        <w:t>Int</w:t>
-      </w:r>
-      <w:proofErr w:type="spellEnd"/>
-      <w:r>
-        <w:rPr>
-          <w:lang w:val="pt-PT"/>
-        </w:rPr>
-        <w:t>)</w:t>
+        <w:t>: Tempo máximo para resolução em segundos (Int)</w:t>
       </w:r>
     </w:p>
     <w:p>
@@ -2815,17 +2611,9 @@
         <w:rPr>
           <w:lang w:val="pt-PT"/>
         </w:rPr>
-        <w:t xml:space="preserve"> - classe </w:t>
-      </w:r>
-      <w:proofErr w:type="spellStart"/>
-      <w:r>
-        <w:rPr>
-          <w:lang w:val="pt-PT"/>
-        </w:rPr>
-        <w:t>Quiz</w:t>
+        <w:t xml:space="preserve"> - classe Quiz</w:t>
       </w:r>
       <w:bookmarkEnd w:id="3"/>
-      <w:proofErr w:type="spellEnd"/>
     </w:p>
     <w:p>
       <w:pPr>
@@ -2863,7 +2651,6 @@
           <w:lang w:val="pt-PT"/>
         </w:rPr>
       </w:pPr>
-      <w:proofErr w:type="spellStart"/>
       <w:r>
         <w:rPr>
           <w:b/>
@@ -2872,26 +2659,11 @@
         </w:rPr>
         <w:t>question</w:t>
       </w:r>
-      <w:proofErr w:type="spellEnd"/>
-      <w:r>
-        <w:rPr>
-          <w:lang w:val="pt-PT"/>
-        </w:rPr>
-        <w:t>: Texto da pergunta (</w:t>
-      </w:r>
-      <w:proofErr w:type="spellStart"/>
-      <w:r>
-        <w:rPr>
-          <w:lang w:val="pt-PT"/>
-        </w:rPr>
-        <w:t>String</w:t>
-      </w:r>
-      <w:proofErr w:type="spellEnd"/>
-      <w:r>
-        <w:rPr>
-          <w:lang w:val="pt-PT"/>
-        </w:rPr>
-        <w:t>)</w:t>
+      <w:r>
+        <w:rPr>
+          <w:lang w:val="pt-PT"/>
+        </w:rPr>
+        <w:t>: Texto da pergunta (String)</w:t>
       </w:r>
     </w:p>
     <w:p>
@@ -2905,7 +2677,6 @@
           <w:lang w:val="pt-PT"/>
         </w:rPr>
       </w:pPr>
-      <w:proofErr w:type="spellStart"/>
       <w:r>
         <w:rPr>
           <w:b/>
@@ -2914,26 +2685,11 @@
         </w:rPr>
         <w:t>correctAnswer</w:t>
       </w:r>
-      <w:proofErr w:type="spellEnd"/>
-      <w:r>
-        <w:rPr>
-          <w:lang w:val="pt-PT"/>
-        </w:rPr>
-        <w:t>: Índice da resposta correta (</w:t>
-      </w:r>
-      <w:proofErr w:type="spellStart"/>
-      <w:r>
-        <w:rPr>
-          <w:lang w:val="pt-PT"/>
-        </w:rPr>
-        <w:t>Int</w:t>
-      </w:r>
-      <w:proofErr w:type="spellEnd"/>
-      <w:r>
-        <w:rPr>
-          <w:lang w:val="pt-PT"/>
-        </w:rPr>
-        <w:t>)</w:t>
+      <w:r>
+        <w:rPr>
+          <w:lang w:val="pt-PT"/>
+        </w:rPr>
+        <w:t>: Índice da resposta correta (Int)</w:t>
       </w:r>
     </w:p>
     <w:p>
@@ -2947,7 +2703,6 @@
           <w:lang w:val="pt-PT"/>
         </w:rPr>
       </w:pPr>
-      <w:proofErr w:type="spellStart"/>
       <w:r>
         <w:rPr>
           <w:b/>
@@ -2956,40 +2711,11 @@
         </w:rPr>
         <w:t>answers</w:t>
       </w:r>
-      <w:proofErr w:type="spellEnd"/>
-      <w:r>
-        <w:rPr>
-          <w:lang w:val="pt-PT"/>
-        </w:rPr>
-        <w:t>: Lista de 2 a 4 respostas possíveis (</w:t>
-      </w:r>
-      <w:proofErr w:type="spellStart"/>
-      <w:r>
-        <w:rPr>
-          <w:lang w:val="pt-PT"/>
-        </w:rPr>
-        <w:t>List</w:t>
-      </w:r>
-      <w:proofErr w:type="spellEnd"/>
-      <w:r>
-        <w:rPr>
-          <w:lang w:val="pt-PT"/>
-        </w:rPr>
-        <w:t>&lt;</w:t>
-      </w:r>
-      <w:proofErr w:type="spellStart"/>
-      <w:r>
-        <w:rPr>
-          <w:lang w:val="pt-PT"/>
-        </w:rPr>
-        <w:t>String</w:t>
-      </w:r>
-      <w:proofErr w:type="spellEnd"/>
-      <w:r>
-        <w:rPr>
-          <w:lang w:val="pt-PT"/>
-        </w:rPr>
-        <w:t>?&gt;)</w:t>
+      <w:r>
+        <w:rPr>
+          <w:lang w:val="pt-PT"/>
+        </w:rPr>
+        <w:t>: Lista de 2 a 4 respostas possíveis (List&lt;String?&gt;)</w:t>
       </w:r>
     </w:p>
     <w:p>
@@ -3120,14 +2846,12 @@
         </w:rPr>
         <w:t>‘</w:t>
       </w:r>
-      <w:proofErr w:type="spellStart"/>
       <w:r>
         <w:rPr>
           <w:lang w:val="pt-PT"/>
         </w:rPr>
         <w:t>MainActivity</w:t>
       </w:r>
-      <w:proofErr w:type="spellEnd"/>
       <w:r>
         <w:rPr>
           <w:lang w:val="pt-PT"/>
@@ -3156,35 +2880,7 @@
         <w:rPr>
           <w:lang w:val="pt-PT"/>
         </w:rPr>
-        <w:t xml:space="preserve"> a informação das </w:t>
-      </w:r>
-      <w:proofErr w:type="spellStart"/>
-      <w:r>
-        <w:rPr>
-          <w:lang w:val="pt-PT"/>
-        </w:rPr>
-        <w:t>questions</w:t>
-      </w:r>
-      <w:proofErr w:type="spellEnd"/>
-      <w:r>
-        <w:rPr>
-          <w:lang w:val="pt-PT"/>
-        </w:rPr>
-        <w:t xml:space="preserve"> e dos </w:t>
-      </w:r>
-      <w:proofErr w:type="spellStart"/>
-      <w:r>
-        <w:rPr>
-          <w:lang w:val="pt-PT"/>
-        </w:rPr>
-        <w:t>quizs</w:t>
-      </w:r>
-      <w:proofErr w:type="spellEnd"/>
-      <w:r>
-        <w:rPr>
-          <w:lang w:val="pt-PT"/>
-        </w:rPr>
-        <w:t xml:space="preserve"> durante</w:t>
+        <w:t xml:space="preserve"> a informação das questions e dos quizs durante</w:t>
       </w:r>
       <w:r>
         <w:rPr>
@@ -3290,41 +2986,105 @@
         <w:rPr>
           <w:lang w:val="pt-PT"/>
         </w:rPr>
-        <w:t xml:space="preserve"> - Listas na </w:t>
-      </w:r>
-      <w:proofErr w:type="spellStart"/>
+        <w:t xml:space="preserve"> - Listas na MainActivity</w:t>
+      </w:r>
+      <w:bookmarkEnd w:id="5"/>
+    </w:p>
+    <w:p>
+      <w:pPr>
+        <w:rPr>
+          <w:lang w:val="pt-PT"/>
+        </w:rPr>
+      </w:pPr>
+      <w:r>
+        <w:rPr>
+          <w:lang w:val="pt-PT"/>
+        </w:rPr>
+        <w:t xml:space="preserve">Estas listas </w:t>
+      </w:r>
+      <w:r>
+        <w:rPr>
+          <w:lang w:val="pt-PT"/>
+        </w:rPr>
+        <w:t>são armazenadas</w:t>
+      </w:r>
+      <w:r>
+        <w:rPr>
+          <w:lang w:val="pt-PT"/>
+        </w:rPr>
+        <w:t xml:space="preserve"> na </w:t>
+      </w:r>
+      <w:r>
+        <w:rPr>
+          <w:lang w:val="pt-PT"/>
+        </w:rPr>
+        <w:t>‘</w:t>
+      </w:r>
       <w:r>
         <w:rPr>
           <w:lang w:val="pt-PT"/>
         </w:rPr>
         <w:t>MainActivity</w:t>
       </w:r>
-      <w:bookmarkEnd w:id="5"/>
-      <w:proofErr w:type="spellEnd"/>
-    </w:p>
-    <w:p>
-      <w:pPr>
-        <w:rPr>
-          <w:lang w:val="pt-PT"/>
-        </w:rPr>
-      </w:pPr>
-      <w:r>
-        <w:rPr>
-          <w:lang w:val="pt-PT"/>
-        </w:rPr>
-        <w:t xml:space="preserve">Estas listas </w:t>
-      </w:r>
-      <w:r>
-        <w:rPr>
-          <w:lang w:val="pt-PT"/>
-        </w:rPr>
-        <w:t>são armazenadas</w:t>
-      </w:r>
-      <w:r>
-        <w:rPr>
-          <w:lang w:val="pt-PT"/>
-        </w:rPr>
-        <w:t xml:space="preserve"> na </w:t>
+      <w:r>
+        <w:rPr>
+          <w:lang w:val="pt-PT"/>
+        </w:rPr>
+        <w:t>’</w:t>
+      </w:r>
+      <w:r>
+        <w:rPr>
+          <w:lang w:val="pt-PT"/>
+        </w:rPr>
+        <w:t> como propriedades da classe, </w:t>
+      </w:r>
+      <w:r>
+        <w:rPr>
+          <w:lang w:val="pt-PT"/>
+        </w:rPr>
+        <w:t>a</w:t>
+      </w:r>
+      <w:r>
+        <w:rPr>
+          <w:lang w:val="pt-PT"/>
+        </w:rPr>
+        <w:t>cessíveis durante todo o ciclo de vida da aplicação, </w:t>
+      </w:r>
+      <w:r>
+        <w:rPr>
+          <w:lang w:val="pt-PT"/>
+        </w:rPr>
+        <w:t>a</w:t>
+      </w:r>
+      <w:r>
+        <w:rPr>
+          <w:lang w:val="pt-PT"/>
+        </w:rPr>
+        <w:t>tualizadas através do retorno das activities de inserção</w:t>
+      </w:r>
+      <w:r>
+        <w:rPr>
+          <w:lang w:val="pt-PT"/>
+        </w:rPr>
+        <w:t xml:space="preserve"> (‘AddQuestionActivity’ e ‘AddQuizactuvuty’)</w:t>
+      </w:r>
+      <w:r>
+        <w:rPr>
+          <w:lang w:val="pt-PT"/>
+        </w:rPr>
+        <w:t>, </w:t>
+      </w:r>
+      <w:r>
+        <w:rPr>
+          <w:lang w:val="pt-PT"/>
+        </w:rPr>
+        <w:t>c</w:t>
+      </w:r>
+      <w:r>
+        <w:rPr>
+          <w:lang w:val="pt-PT"/>
+        </w:rPr>
+        <w:t xml:space="preserve">onsultadas pela </w:t>
       </w:r>
       <w:r>
         <w:rPr>
@@ -3332,14 +3092,12 @@
         </w:rPr>
         <w:t>‘</w:t>
       </w:r>
-      <w:proofErr w:type="spellStart"/>
       <w:r>
         <w:rPr>
           <w:lang w:val="pt-PT"/>
         </w:rPr>
         <w:t>MainActivity</w:t>
       </w:r>
-      <w:proofErr w:type="spellEnd"/>
       <w:r>
         <w:rPr>
           <w:lang w:val="pt-PT"/>
@@ -3350,97 +3108,7 @@
         <w:rPr>
           <w:lang w:val="pt-PT"/>
         </w:rPr>
-        <w:t> como propriedades da classe, </w:t>
-      </w:r>
-      <w:r>
-        <w:rPr>
-          <w:lang w:val="pt-PT"/>
-        </w:rPr>
-        <w:t>a</w:t>
-      </w:r>
-      <w:r>
-        <w:rPr>
-          <w:lang w:val="pt-PT"/>
-        </w:rPr>
-        <w:t>cessíveis durante todo o ciclo de vida da aplicação, </w:t>
-      </w:r>
-      <w:r>
-        <w:rPr>
-          <w:lang w:val="pt-PT"/>
-        </w:rPr>
-        <w:t>a</w:t>
-      </w:r>
-      <w:r>
-        <w:rPr>
-          <w:lang w:val="pt-PT"/>
-        </w:rPr>
-        <w:t xml:space="preserve">tualizadas através do retorno das </w:t>
-      </w:r>
-      <w:proofErr w:type="spellStart"/>
-      <w:r>
-        <w:rPr>
-          <w:lang w:val="pt-PT"/>
-        </w:rPr>
-        <w:t>activities</w:t>
-      </w:r>
-      <w:proofErr w:type="spellEnd"/>
-      <w:r>
-        <w:rPr>
-          <w:lang w:val="pt-PT"/>
-        </w:rPr>
-        <w:t xml:space="preserve"> de inserção</w:t>
-      </w:r>
-      <w:r>
-        <w:rPr>
-          <w:lang w:val="pt-PT"/>
-        </w:rPr>
-        <w:t xml:space="preserve"> (‘</w:t>
-      </w:r>
-      <w:proofErr w:type="spellStart"/>
-      <w:r>
-        <w:rPr>
-          <w:lang w:val="pt-PT"/>
-        </w:rPr>
-        <w:t>AddQuestionActivity</w:t>
-      </w:r>
-      <w:proofErr w:type="spellEnd"/>
-      <w:r>
-        <w:rPr>
-          <w:lang w:val="pt-PT"/>
-        </w:rPr>
-        <w:t>’ e ‘</w:t>
-      </w:r>
-      <w:proofErr w:type="spellStart"/>
-      <w:r>
-        <w:rPr>
-          <w:lang w:val="pt-PT"/>
-        </w:rPr>
-        <w:t>AddQuizactuvuty</w:t>
-      </w:r>
-      <w:proofErr w:type="spellEnd"/>
-      <w:r>
-        <w:rPr>
-          <w:lang w:val="pt-PT"/>
-        </w:rPr>
-        <w:t>’)</w:t>
-      </w:r>
-      <w:r>
-        <w:rPr>
-          <w:lang w:val="pt-PT"/>
-        </w:rPr>
-        <w:t>, </w:t>
-      </w:r>
-      <w:r>
-        <w:rPr>
-          <w:lang w:val="pt-PT"/>
-        </w:rPr>
-        <w:t>c</w:t>
-      </w:r>
-      <w:r>
-        <w:rPr>
-          <w:lang w:val="pt-PT"/>
-        </w:rPr>
-        <w:t xml:space="preserve">onsultadas pela </w:t>
+        <w:t xml:space="preserve"> para enviar dados para a </w:t>
       </w:r>
       <w:r>
         <w:rPr>
@@ -3448,14 +3116,67 @@
         </w:rPr>
         <w:t>‘</w:t>
       </w:r>
-      <w:proofErr w:type="spellStart"/>
+      <w:r>
+        <w:rPr>
+          <w:lang w:val="pt-PT"/>
+        </w:rPr>
+        <w:t>QuizActivity</w:t>
+      </w:r>
+      <w:r>
+        <w:rPr>
+          <w:lang w:val="pt-PT"/>
+        </w:rPr>
+        <w:t>’</w:t>
+      </w:r>
+    </w:p>
+    <w:p>
+      <w:pPr>
+        <w:rPr>
+          <w:lang w:val="pt-PT"/>
+        </w:rPr>
+      </w:pPr>
+      <w:r>
+        <w:rPr>
+          <w:lang w:val="pt-PT"/>
+        </w:rPr>
+        <w:t xml:space="preserve">A </w:t>
+      </w:r>
+      <w:r>
+        <w:rPr>
+          <w:lang w:val="pt-PT"/>
+        </w:rPr>
+        <w:t>‘</w:t>
+      </w:r>
+      <w:r>
+        <w:rPr>
+          <w:lang w:val="pt-PT"/>
+        </w:rPr>
+        <w:t>QuizActivity</w:t>
+      </w:r>
+      <w:r>
+        <w:rPr>
+          <w:lang w:val="pt-PT"/>
+        </w:rPr>
+        <w:t>’</w:t>
+      </w:r>
+      <w:r>
+        <w:rPr>
+          <w:lang w:val="pt-PT"/>
+        </w:rPr>
+        <w:t xml:space="preserve"> não acede diretamente às listas. Em vez disso, a </w:t>
+      </w:r>
+      <w:r>
+        <w:rPr>
+          <w:lang w:val="pt-PT"/>
+        </w:rPr>
+        <w:t>‘</w:t>
+      </w:r>
       <w:r>
         <w:rPr>
           <w:lang w:val="pt-PT"/>
         </w:rPr>
         <w:t>MainActivity</w:t>
       </w:r>
-      <w:proofErr w:type="spellEnd"/>
       <w:r>
         <w:rPr>
           <w:lang w:val="pt-PT"/>
@@ -3466,7 +3187,7 @@
         <w:rPr>
           <w:lang w:val="pt-PT"/>
         </w:rPr>
-        <w:t xml:space="preserve"> para enviar dados para a </w:t>
+        <w:t xml:space="preserve"> recupera a questão da lista </w:t>
       </w:r>
       <w:r>
         <w:rPr>
@@ -3474,124 +3195,35 @@
         </w:rPr>
         <w:t>‘</w:t>
       </w:r>
-      <w:proofErr w:type="spellStart"/>
-      <w:r>
-        <w:rPr>
-          <w:lang w:val="pt-PT"/>
-        </w:rPr>
-        <w:t>QuizActivity</w:t>
-      </w:r>
-      <w:proofErr w:type="spellEnd"/>
+      <w:r>
+        <w:rPr>
+          <w:lang w:val="pt-PT"/>
+        </w:rPr>
+        <w:t>questions</w:t>
+      </w:r>
       <w:r>
         <w:rPr>
           <w:lang w:val="pt-PT"/>
         </w:rPr>
         <w:t>’</w:t>
       </w:r>
-    </w:p>
-    <w:p>
-      <w:pPr>
-        <w:rPr>
-          <w:lang w:val="pt-PT"/>
-        </w:rPr>
-      </w:pPr>
-      <w:r>
-        <w:rPr>
-          <w:lang w:val="pt-PT"/>
-        </w:rPr>
-        <w:t xml:space="preserve">A </w:t>
-      </w:r>
-      <w:r>
-        <w:rPr>
-          <w:lang w:val="pt-PT"/>
-        </w:rPr>
-        <w:t>‘</w:t>
-      </w:r>
-      <w:proofErr w:type="spellStart"/>
-      <w:r>
-        <w:rPr>
-          <w:lang w:val="pt-PT"/>
-        </w:rPr>
-        <w:t>QuizActivity</w:t>
-      </w:r>
-      <w:proofErr w:type="spellEnd"/>
-      <w:r>
-        <w:rPr>
-          <w:lang w:val="pt-PT"/>
-        </w:rPr>
-        <w:t>’</w:t>
-      </w:r>
-      <w:r>
-        <w:rPr>
-          <w:lang w:val="pt-PT"/>
-        </w:rPr>
-        <w:t xml:space="preserve"> não acede diretamente às listas. Em vez disso, a </w:t>
-      </w:r>
-      <w:r>
-        <w:rPr>
-          <w:lang w:val="pt-PT"/>
-        </w:rPr>
-        <w:t>‘</w:t>
-      </w:r>
-      <w:proofErr w:type="spellStart"/>
-      <w:r>
-        <w:rPr>
-          <w:lang w:val="pt-PT"/>
-        </w:rPr>
-        <w:t>MainActivity</w:t>
-      </w:r>
-      <w:proofErr w:type="spellEnd"/>
-      <w:r>
-        <w:rPr>
-          <w:lang w:val="pt-PT"/>
-        </w:rPr>
-        <w:t>’</w:t>
-      </w:r>
-      <w:r>
-        <w:rPr>
-          <w:lang w:val="pt-PT"/>
-        </w:rPr>
-        <w:t xml:space="preserve"> recupera a questão da lista </w:t>
-      </w:r>
-      <w:r>
-        <w:rPr>
-          <w:lang w:val="pt-PT"/>
-        </w:rPr>
-        <w:t>‘</w:t>
-      </w:r>
-      <w:proofErr w:type="spellStart"/>
-      <w:r>
-        <w:rPr>
-          <w:lang w:val="pt-PT"/>
-        </w:rPr>
-        <w:t>questions</w:t>
-      </w:r>
-      <w:proofErr w:type="spellEnd"/>
-      <w:r>
-        <w:rPr>
-          <w:lang w:val="pt-PT"/>
-        </w:rPr>
-        <w:t>’</w:t>
-      </w:r>
-      <w:r>
-        <w:rPr>
-          <w:lang w:val="pt-PT"/>
-        </w:rPr>
-        <w:t xml:space="preserve"> com base no índice fornecido pelo utilizador e envia todos os dados necessários (pergunta, respostas e resposta correta) mediante uma </w:t>
-      </w:r>
-      <w:proofErr w:type="spellStart"/>
-      <w:r>
-        <w:rPr>
-          <w:lang w:val="pt-PT"/>
-        </w:rPr>
-        <w:t>Intent</w:t>
-      </w:r>
-      <w:proofErr w:type="spellEnd"/>
-      <w:r>
-        <w:rPr>
-          <w:lang w:val="pt-PT"/>
-        </w:rPr>
-        <w:t>.</w:t>
+      <w:r>
+        <w:rPr>
+          <w:lang w:val="pt-PT"/>
+        </w:rPr>
+        <w:t xml:space="preserve"> com base no índice fornecido pelo utilizador e envia todos os dados necessários (pergunta, respostas e resposta correta) </w:t>
+      </w:r>
+      <w:r>
+        <w:rPr>
+          <w:lang w:val="pt-PT"/>
+        </w:rPr>
+        <w:t>através de</w:t>
+      </w:r>
+      <w:r>
+        <w:rPr>
+          <w:lang w:val="pt-PT"/>
+        </w:rPr>
+        <w:t xml:space="preserve"> uma Intent.</w:t>
       </w:r>
     </w:p>
     <w:p>
@@ -3627,21 +3259,7 @@
           <w:lang w:val="pt-PT"/>
         </w:rPr>
         <w:lastRenderedPageBreak/>
-        <w:t xml:space="preserve">Transição entre </w:t>
-      </w:r>
-      <w:proofErr w:type="spellStart"/>
-      <w:r>
-        <w:rPr>
-          <w:lang w:val="pt-PT"/>
-        </w:rPr>
-        <w:t>Activities</w:t>
-      </w:r>
-      <w:proofErr w:type="spellEnd"/>
-      <w:r>
-        <w:rPr>
-          <w:lang w:val="pt-PT"/>
-        </w:rPr>
-        <w:t xml:space="preserve"> e Dados Trocados</w:t>
+        <w:t>Transição entre Activities e Dados Trocados</w:t>
       </w:r>
       <w:bookmarkEnd w:id="6"/>
       <w:r>
@@ -3662,35 +3280,7 @@
         <w:rPr>
           <w:lang w:val="pt-PT"/>
         </w:rPr>
-        <w:t xml:space="preserve">A aplicação segue um fluxo bem definido de comunicação entre </w:t>
-      </w:r>
-      <w:proofErr w:type="spellStart"/>
-      <w:r>
-        <w:rPr>
-          <w:lang w:val="pt-PT"/>
-        </w:rPr>
-        <w:t>Activities</w:t>
-      </w:r>
-      <w:proofErr w:type="spellEnd"/>
-      <w:r>
-        <w:rPr>
-          <w:lang w:val="pt-PT"/>
-        </w:rPr>
-        <w:t xml:space="preserve"> através de </w:t>
-      </w:r>
-      <w:proofErr w:type="spellStart"/>
-      <w:r>
-        <w:rPr>
-          <w:lang w:val="pt-PT"/>
-        </w:rPr>
-        <w:t>Intents</w:t>
-      </w:r>
-      <w:proofErr w:type="spellEnd"/>
-      <w:r>
-        <w:rPr>
-          <w:lang w:val="pt-PT"/>
-        </w:rPr>
-        <w:t>. Cada transição possui objetivos e dados específicos.</w:t>
+        <w:t>A aplicação segue um fluxo bem definido de comunicação entre Activities através de Intents. Cada transição possui objetivos e dados específicos.</w:t>
       </w:r>
     </w:p>
     <w:p>
@@ -3699,66 +3289,76 @@
         <w:spacing w:before="0" w:after="120"/>
       </w:pPr>
       <w:bookmarkStart w:id="7" w:name="_Toc213952868"/>
-      <w:proofErr w:type="spellStart"/>
-      <w:r>
+      <w:r>
+        <w:t xml:space="preserve">MainActivity </w:t>
+      </w:r>
+      <w:r>
+        <w:t>-&gt;</w:t>
+      </w:r>
+      <w:r>
+        <w:t xml:space="preserve"> AddQuizActivity</w:t>
+      </w:r>
+      <w:bookmarkEnd w:id="7"/>
+    </w:p>
+    <w:p>
+      <w:pPr>
+        <w:rPr>
+          <w:lang w:val="pt-PT"/>
+        </w:rPr>
+      </w:pPr>
+      <w:r>
+        <w:rPr>
+          <w:lang w:val="pt-PT"/>
+        </w:rPr>
+        <w:t xml:space="preserve">Ao clicar no botão "Add Quiz" na </w:t>
+      </w:r>
+      <w:r>
+        <w:rPr>
+          <w:lang w:val="pt-PT"/>
+        </w:rPr>
+        <w:t>‘</w:t>
+      </w:r>
+      <w:r>
+        <w:rPr>
+          <w:lang w:val="pt-PT"/>
+        </w:rPr>
         <w:t>MainActivity</w:t>
       </w:r>
-      <w:proofErr w:type="spellEnd"/>
-      <w:r>
-        <w:t xml:space="preserve"> </w:t>
-      </w:r>
-      <w:r>
-        <w:t>-&gt;</w:t>
-      </w:r>
-      <w:r>
-        <w:t xml:space="preserve"> </w:t>
-      </w:r>
-      <w:proofErr w:type="spellStart"/>
-      <w:r>
+      <w:r>
+        <w:rPr>
+          <w:lang w:val="pt-PT"/>
+        </w:rPr>
+        <w:t>’</w:t>
+      </w:r>
+      <w:r>
+        <w:rPr>
+          <w:lang w:val="pt-PT"/>
+        </w:rPr>
+        <w:t xml:space="preserve">, é iniciada a </w:t>
+      </w:r>
+      <w:r>
+        <w:rPr>
+          <w:lang w:val="pt-PT"/>
+        </w:rPr>
+        <w:t>‘</w:t>
+      </w:r>
+      <w:r>
+        <w:rPr>
+          <w:lang w:val="pt-PT"/>
+        </w:rPr>
         <w:t>AddQuizActivity</w:t>
       </w:r>
-      <w:bookmarkEnd w:id="7"/>
-      <w:proofErr w:type="spellEnd"/>
-    </w:p>
-    <w:p>
-      <w:pPr>
-        <w:rPr>
-          <w:lang w:val="pt-PT"/>
-        </w:rPr>
-      </w:pPr>
-      <w:r>
-        <w:rPr>
-          <w:lang w:val="pt-PT"/>
-        </w:rPr>
-        <w:t>Ao clicar no botão "</w:t>
-      </w:r>
-      <w:proofErr w:type="spellStart"/>
-      <w:r>
-        <w:rPr>
-          <w:lang w:val="pt-PT"/>
-        </w:rPr>
-        <w:t>Add</w:t>
-      </w:r>
-      <w:proofErr w:type="spellEnd"/>
-      <w:r>
-        <w:rPr>
-          <w:lang w:val="pt-PT"/>
-        </w:rPr>
-        <w:t xml:space="preserve"> </w:t>
-      </w:r>
-      <w:proofErr w:type="spellStart"/>
-      <w:r>
-        <w:rPr>
-          <w:lang w:val="pt-PT"/>
-        </w:rPr>
-        <w:t>Quiz</w:t>
-      </w:r>
-      <w:proofErr w:type="spellEnd"/>
-      <w:r>
-        <w:rPr>
-          <w:lang w:val="pt-PT"/>
-        </w:rPr>
-        <w:t xml:space="preserve">" na </w:t>
+      <w:r>
+        <w:rPr>
+          <w:lang w:val="pt-PT"/>
+        </w:rPr>
+        <w:t>’</w:t>
+      </w:r>
+      <w:r>
+        <w:rPr>
+          <w:lang w:val="pt-PT"/>
+        </w:rPr>
+        <w:t xml:space="preserve"> através do método </w:t>
       </w:r>
       <w:r>
         <w:rPr>
@@ -3766,85 +3366,11 @@
         </w:rPr>
         <w:t>‘</w:t>
       </w:r>
-      <w:proofErr w:type="spellStart"/>
-      <w:r>
-        <w:rPr>
-          <w:lang w:val="pt-PT"/>
-        </w:rPr>
-        <w:t>MainActivity</w:t>
-      </w:r>
-      <w:proofErr w:type="spellEnd"/>
-      <w:r>
-        <w:rPr>
-          <w:lang w:val="pt-PT"/>
-        </w:rPr>
-        <w:t>’</w:t>
-      </w:r>
-      <w:r>
-        <w:rPr>
-          <w:lang w:val="pt-PT"/>
-        </w:rPr>
-        <w:t xml:space="preserve">, é iniciada a </w:t>
-      </w:r>
-      <w:r>
-        <w:rPr>
-          <w:lang w:val="pt-PT"/>
-        </w:rPr>
-        <w:t>‘</w:t>
-      </w:r>
-      <w:proofErr w:type="spellStart"/>
-      <w:r>
-        <w:rPr>
-          <w:lang w:val="pt-PT"/>
-        </w:rPr>
-        <w:t>AddQuizActivity</w:t>
-      </w:r>
-      <w:proofErr w:type="spellEnd"/>
-      <w:r>
-        <w:rPr>
-          <w:lang w:val="pt-PT"/>
-        </w:rPr>
-        <w:t>’</w:t>
-      </w:r>
-      <w:r>
-        <w:rPr>
-          <w:lang w:val="pt-PT"/>
-        </w:rPr>
-        <w:t xml:space="preserve"> através do método </w:t>
-      </w:r>
-      <w:r>
-        <w:rPr>
-          <w:lang w:val="pt-PT"/>
-        </w:rPr>
-        <w:t>‘</w:t>
-      </w:r>
-      <w:proofErr w:type="spellStart"/>
-      <w:r>
-        <w:rPr>
-          <w:lang w:val="pt-PT"/>
-        </w:rPr>
-        <w:t>getQuizz.launch</w:t>
-      </w:r>
-      <w:proofErr w:type="spellEnd"/>
-      <w:r>
-        <w:rPr>
-          <w:lang w:val="pt-PT"/>
-        </w:rPr>
-        <w:t>(</w:t>
-      </w:r>
-      <w:proofErr w:type="spellStart"/>
-      <w:r>
-        <w:rPr>
-          <w:lang w:val="pt-PT"/>
-        </w:rPr>
-        <w:t>intent</w:t>
-      </w:r>
-      <w:proofErr w:type="spellEnd"/>
-      <w:r>
-        <w:rPr>
-          <w:lang w:val="pt-PT"/>
-        </w:rPr>
-        <w:t>)</w:t>
+      <w:r>
+        <w:rPr>
+          <w:lang w:val="pt-PT"/>
+        </w:rPr>
+        <w:t>getQuizz.launch(intent)</w:t>
       </w:r>
       <w:r>
         <w:rPr>
@@ -4048,14 +3574,12 @@
         </w:rPr>
         <w:t>Quis (</w:t>
       </w:r>
-      <w:proofErr w:type="spellStart"/>
       <w:r>
         <w:rPr>
           <w:lang w:val="pt-PT"/>
         </w:rPr>
         <w:t>portrait</w:t>
       </w:r>
-      <w:proofErr w:type="spellEnd"/>
       <w:r>
         <w:rPr>
           <w:lang w:val="pt-PT"/>
@@ -4083,14 +3607,12 @@
         </w:rPr>
         <w:t>‘</w:t>
       </w:r>
-      <w:proofErr w:type="spellStart"/>
       <w:r>
         <w:rPr>
           <w:lang w:val="pt-PT"/>
         </w:rPr>
         <w:t>AddQuizActivity</w:t>
       </w:r>
-      <w:proofErr w:type="spellEnd"/>
       <w:r>
         <w:rPr>
           <w:lang w:val="pt-PT"/>
@@ -4109,14 +3631,12 @@
         </w:rPr>
         <w:t>‘</w:t>
       </w:r>
-      <w:proofErr w:type="spellStart"/>
       <w:r>
         <w:rPr>
           <w:lang w:val="pt-PT"/>
         </w:rPr>
         <w:t>MainActivity</w:t>
       </w:r>
-      <w:proofErr w:type="spellEnd"/>
       <w:r>
         <w:rPr>
           <w:lang w:val="pt-PT"/>
@@ -4127,35 +3647,7 @@
         <w:rPr>
           <w:lang w:val="pt-PT"/>
         </w:rPr>
-        <w:t xml:space="preserve"> com uma </w:t>
-      </w:r>
-      <w:proofErr w:type="spellStart"/>
-      <w:r>
-        <w:rPr>
-          <w:lang w:val="pt-PT"/>
-        </w:rPr>
-        <w:t>Intent</w:t>
-      </w:r>
-      <w:proofErr w:type="spellEnd"/>
-      <w:r>
-        <w:rPr>
-          <w:lang w:val="pt-PT"/>
-        </w:rPr>
-        <w:t xml:space="preserve"> contendo os dados do novo </w:t>
-      </w:r>
-      <w:proofErr w:type="spellStart"/>
-      <w:r>
-        <w:rPr>
-          <w:lang w:val="pt-PT"/>
-        </w:rPr>
-        <w:t>quiz</w:t>
-      </w:r>
-      <w:proofErr w:type="spellEnd"/>
-      <w:r>
-        <w:rPr>
-          <w:lang w:val="pt-PT"/>
-        </w:rPr>
-        <w:t xml:space="preserve">. A função </w:t>
+        <w:t xml:space="preserve"> com uma Intent contendo os dados do novo quiz. A função </w:t>
       </w:r>
       <w:r>
         <w:rPr>
@@ -4163,14 +3655,12 @@
         </w:rPr>
         <w:t>“</w:t>
       </w:r>
-      <w:proofErr w:type="spellStart"/>
       <w:r>
         <w:rPr>
           <w:lang w:val="pt-PT"/>
         </w:rPr>
         <w:t>getQuizz</w:t>
       </w:r>
-      <w:proofErr w:type="spellEnd"/>
       <w:r>
         <w:rPr>
           <w:lang w:val="pt-PT"/>
@@ -4181,21 +3671,7 @@
         <w:rPr>
           <w:lang w:val="pt-PT"/>
         </w:rPr>
-        <w:t xml:space="preserve"> é automaticamente chamada, extrai os dados da </w:t>
-      </w:r>
-      <w:proofErr w:type="spellStart"/>
-      <w:r>
-        <w:rPr>
-          <w:lang w:val="pt-PT"/>
-        </w:rPr>
-        <w:t>Intent</w:t>
-      </w:r>
-      <w:proofErr w:type="spellEnd"/>
-      <w:r>
-        <w:rPr>
-          <w:lang w:val="pt-PT"/>
-        </w:rPr>
-        <w:t xml:space="preserve"> e adiciona um novo objeto </w:t>
+        <w:t xml:space="preserve"> é automaticamente chamada, extrai os dados da Intent e adiciona um novo objeto </w:t>
       </w:r>
       <w:r>
         <w:rPr>
@@ -4215,14 +3691,12 @@
         </w:rPr>
         <w:t>‘</w:t>
       </w:r>
-      <w:proofErr w:type="spellStart"/>
       <w:r>
         <w:rPr>
           <w:lang w:val="pt-PT"/>
         </w:rPr>
         <w:t>quizs</w:t>
       </w:r>
-      <w:proofErr w:type="spellEnd"/>
       <w:r>
         <w:rPr>
           <w:lang w:val="pt-PT"/>
@@ -4233,21 +3707,7 @@
         <w:rPr>
           <w:lang w:val="pt-PT"/>
         </w:rPr>
-        <w:t xml:space="preserve">, atualizando simultaneamente o contador de </w:t>
-      </w:r>
-      <w:proofErr w:type="spellStart"/>
-      <w:r>
-        <w:rPr>
-          <w:lang w:val="pt-PT"/>
-        </w:rPr>
-        <w:t>quizzes</w:t>
-      </w:r>
-      <w:proofErr w:type="spellEnd"/>
-      <w:r>
-        <w:rPr>
-          <w:lang w:val="pt-PT"/>
-        </w:rPr>
-        <w:t xml:space="preserve"> na interface.</w:t>
+        <w:t>, atualizando simultaneamente o contador de quizzes na interface.</w:t>
       </w:r>
     </w:p>
     <w:p>
@@ -4519,30 +3979,20 @@
         <w:rPr>
           <w:lang w:val="pt-PT"/>
         </w:rPr>
-        <w:t xml:space="preserve">ncrementação do número de </w:t>
-      </w:r>
-      <w:proofErr w:type="spellStart"/>
-      <w:r>
-        <w:rPr>
-          <w:lang w:val="pt-PT"/>
-        </w:rPr>
-        <w:t>quizzes</w:t>
-      </w:r>
-      <w:proofErr w:type="spellEnd"/>
+        <w:t>ncrementação do número de quizzes</w:t>
+      </w:r>
       <w:r>
         <w:rPr>
           <w:lang w:val="pt-PT"/>
         </w:rPr>
         <w:t xml:space="preserve"> (</w:t>
       </w:r>
-      <w:proofErr w:type="spellStart"/>
       <w:r>
         <w:rPr>
           <w:lang w:val="pt-PT"/>
         </w:rPr>
         <w:t>portrait</w:t>
       </w:r>
-      <w:proofErr w:type="spellEnd"/>
       <w:r>
         <w:rPr>
           <w:lang w:val="pt-PT"/>
@@ -4557,56 +4007,80 @@
         <w:spacing w:before="120" w:after="120"/>
       </w:pPr>
       <w:bookmarkStart w:id="10" w:name="_Toc213952869"/>
-      <w:proofErr w:type="spellStart"/>
       <w:r>
         <w:lastRenderedPageBreak/>
+        <w:t xml:space="preserve">MainActivity </w:t>
+      </w:r>
+      <w:r>
+        <w:t>-&gt;</w:t>
+      </w:r>
+      <w:r>
+        <w:t xml:space="preserve"> AddQuestionActivity</w:t>
+      </w:r>
+      <w:bookmarkEnd w:id="10"/>
+      <w:r>
+        <w:t xml:space="preserve"> </w:t>
+      </w:r>
+    </w:p>
+    <w:p>
+      <w:pPr>
+        <w:rPr>
+          <w:lang w:val="pt-PT"/>
+        </w:rPr>
+      </w:pPr>
+      <w:r>
+        <w:rPr>
+          <w:lang w:val="pt-PT"/>
+        </w:rPr>
+        <w:t xml:space="preserve">Ao clicar no botão "Add Question" na </w:t>
+      </w:r>
+      <w:r>
+        <w:rPr>
+          <w:lang w:val="pt-PT"/>
+        </w:rPr>
+        <w:t>‘</w:t>
+      </w:r>
+      <w:r>
+        <w:rPr>
+          <w:lang w:val="pt-PT"/>
+        </w:rPr>
         <w:t>MainActivity</w:t>
       </w:r>
-      <w:proofErr w:type="spellEnd"/>
-      <w:r>
-        <w:t xml:space="preserve"> </w:t>
-      </w:r>
-      <w:r>
-        <w:t>-&gt;</w:t>
-      </w:r>
-      <w:r>
-        <w:t xml:space="preserve"> </w:t>
-      </w:r>
-      <w:proofErr w:type="spellStart"/>
-      <w:r>
+      <w:r>
+        <w:rPr>
+          <w:lang w:val="pt-PT"/>
+        </w:rPr>
+        <w:t>’</w:t>
+      </w:r>
+      <w:r>
+        <w:rPr>
+          <w:lang w:val="pt-PT"/>
+        </w:rPr>
+        <w:t xml:space="preserve">, é iniciada a </w:t>
+      </w:r>
+      <w:r>
+        <w:rPr>
+          <w:lang w:val="pt-PT"/>
+        </w:rPr>
+        <w:t>‘</w:t>
+      </w:r>
+      <w:r>
+        <w:rPr>
+          <w:lang w:val="pt-PT"/>
+        </w:rPr>
         <w:t>AddQuestionActivity</w:t>
       </w:r>
-      <w:bookmarkEnd w:id="10"/>
-      <w:proofErr w:type="spellEnd"/>
-      <w:r>
-        <w:t xml:space="preserve"> </w:t>
-      </w:r>
-    </w:p>
-    <w:p>
-      <w:pPr>
-        <w:rPr>
-          <w:lang w:val="pt-PT"/>
-        </w:rPr>
-      </w:pPr>
-      <w:r>
-        <w:rPr>
-          <w:lang w:val="pt-PT"/>
-        </w:rPr>
-        <w:t>Ao clicar no botão "</w:t>
-      </w:r>
-      <w:proofErr w:type="spellStart"/>
-      <w:r>
-        <w:rPr>
-          <w:lang w:val="pt-PT"/>
-        </w:rPr>
-        <w:t>Add</w:t>
-      </w:r>
-      <w:proofErr w:type="spellEnd"/>
-      <w:r>
-        <w:rPr>
-          <w:lang w:val="pt-PT"/>
-        </w:rPr>
-        <w:t xml:space="preserve"> Question" na </w:t>
+      <w:r>
+        <w:rPr>
+          <w:lang w:val="pt-PT"/>
+        </w:rPr>
+        <w:t>’</w:t>
+      </w:r>
+      <w:r>
+        <w:rPr>
+          <w:lang w:val="pt-PT"/>
+        </w:rPr>
+        <w:t xml:space="preserve"> através do método </w:t>
       </w:r>
       <w:r>
         <w:rPr>
@@ -4614,85 +4088,11 @@
         </w:rPr>
         <w:t>‘</w:t>
       </w:r>
-      <w:proofErr w:type="spellStart"/>
-      <w:r>
-        <w:rPr>
-          <w:lang w:val="pt-PT"/>
-        </w:rPr>
-        <w:t>MainActivity</w:t>
-      </w:r>
-      <w:proofErr w:type="spellEnd"/>
-      <w:r>
-        <w:rPr>
-          <w:lang w:val="pt-PT"/>
-        </w:rPr>
-        <w:t>’</w:t>
-      </w:r>
-      <w:r>
-        <w:rPr>
-          <w:lang w:val="pt-PT"/>
-        </w:rPr>
-        <w:t xml:space="preserve">, é iniciada a </w:t>
-      </w:r>
-      <w:r>
-        <w:rPr>
-          <w:lang w:val="pt-PT"/>
-        </w:rPr>
-        <w:t>‘</w:t>
-      </w:r>
-      <w:proofErr w:type="spellStart"/>
-      <w:r>
-        <w:rPr>
-          <w:lang w:val="pt-PT"/>
-        </w:rPr>
-        <w:t>AddQuestionActivity</w:t>
-      </w:r>
-      <w:proofErr w:type="spellEnd"/>
-      <w:r>
-        <w:rPr>
-          <w:lang w:val="pt-PT"/>
-        </w:rPr>
-        <w:t>’</w:t>
-      </w:r>
-      <w:r>
-        <w:rPr>
-          <w:lang w:val="pt-PT"/>
-        </w:rPr>
-        <w:t xml:space="preserve"> através do método </w:t>
-      </w:r>
-      <w:r>
-        <w:rPr>
-          <w:lang w:val="pt-PT"/>
-        </w:rPr>
-        <w:t>‘</w:t>
-      </w:r>
-      <w:proofErr w:type="spellStart"/>
-      <w:r>
-        <w:rPr>
-          <w:lang w:val="pt-PT"/>
-        </w:rPr>
-        <w:t>getQuestion.launch</w:t>
-      </w:r>
-      <w:proofErr w:type="spellEnd"/>
-      <w:r>
-        <w:rPr>
-          <w:lang w:val="pt-PT"/>
-        </w:rPr>
-        <w:t>(</w:t>
-      </w:r>
-      <w:proofErr w:type="spellStart"/>
-      <w:r>
-        <w:rPr>
-          <w:lang w:val="pt-PT"/>
-        </w:rPr>
-        <w:t>intent</w:t>
-      </w:r>
-      <w:proofErr w:type="spellEnd"/>
-      <w:r>
-        <w:rPr>
-          <w:lang w:val="pt-PT"/>
-        </w:rPr>
-        <w:t>)</w:t>
+      <w:r>
+        <w:rPr>
+          <w:lang w:val="pt-PT"/>
+        </w:rPr>
+        <w:t>getQuestion.launch(intent)</w:t>
       </w:r>
       <w:r>
         <w:rPr>
@@ -4880,14 +4280,12 @@
         </w:rPr>
         <w:t xml:space="preserve"> - Adicionar uma questão (</w:t>
       </w:r>
-      <w:proofErr w:type="spellStart"/>
       <w:r>
         <w:rPr>
           <w:lang w:val="pt-PT"/>
         </w:rPr>
         <w:t>portrait</w:t>
       </w:r>
-      <w:proofErr w:type="spellEnd"/>
       <w:r>
         <w:rPr>
           <w:lang w:val="pt-PT"/>
@@ -4906,35 +4304,19 @@
         <w:rPr>
           <w:lang w:val="pt-PT"/>
         </w:rPr>
-        <w:t xml:space="preserve">Esta </w:t>
-      </w:r>
-      <w:proofErr w:type="spellStart"/>
-      <w:r>
-        <w:rPr>
-          <w:lang w:val="pt-PT"/>
-        </w:rPr>
-        <w:t>activity</w:t>
-      </w:r>
-      <w:proofErr w:type="spellEnd"/>
-      <w:r>
-        <w:rPr>
-          <w:lang w:val="pt-PT"/>
-        </w:rPr>
-        <w:t xml:space="preserve"> apresenta uma interface dinâmica onde o utilizador pode selecionar o número de respostas (2, 3 ou 4) mediante </w:t>
-      </w:r>
-      <w:proofErr w:type="spellStart"/>
-      <w:r>
-        <w:rPr>
-          <w:lang w:val="pt-PT"/>
-        </w:rPr>
-        <w:t>RadioButtons</w:t>
-      </w:r>
-      <w:proofErr w:type="spellEnd"/>
-      <w:r>
-        <w:rPr>
-          <w:lang w:val="pt-PT"/>
-        </w:rPr>
-        <w:t xml:space="preserve">, sendo que a interface se adapta automaticamente, habilitando ou desabilitando os campos de resposta correspondentes. Após preencher a pergunta, as respostas e selecionar a resposta correta, o utilizador pode guardar os dados validados ou cancelar a operação. Ao confirmar, a </w:t>
+        <w:t xml:space="preserve">Esta activity apresenta uma interface dinâmica onde o utilizador pode selecionar o número de respostas (2, 3 ou 4) </w:t>
+      </w:r>
+      <w:r>
+        <w:rPr>
+          <w:lang w:val="pt-PT"/>
+        </w:rPr>
+        <w:t>através de</w:t>
+      </w:r>
+      <w:r>
+        <w:rPr>
+          <w:lang w:val="pt-PT"/>
+        </w:rPr>
+        <w:t xml:space="preserve"> RadioButtons, sendo que a interface se adapta automaticamente, habilitando ou desabilitando os campos de resposta correspondentes. Após preencher a pergunta, as respostas e selecionar a resposta correta, o utilizador pode guardar os dados validados ou cancelar a operação. Ao confirmar, a </w:t>
       </w:r>
       <w:r>
         <w:rPr>
@@ -4942,14 +4324,12 @@
         </w:rPr>
         <w:t>‘</w:t>
       </w:r>
-      <w:proofErr w:type="spellStart"/>
       <w:r>
         <w:rPr>
           <w:lang w:val="pt-PT"/>
         </w:rPr>
         <w:t>AddQuestionActivity</w:t>
       </w:r>
-      <w:proofErr w:type="spellEnd"/>
       <w:r>
         <w:rPr>
           <w:lang w:val="pt-PT"/>
@@ -4968,14 +4348,12 @@
         </w:rPr>
         <w:t>‘</w:t>
       </w:r>
-      <w:proofErr w:type="spellStart"/>
       <w:r>
         <w:rPr>
           <w:lang w:val="pt-PT"/>
         </w:rPr>
         <w:t>MainActivity</w:t>
       </w:r>
-      <w:proofErr w:type="spellEnd"/>
       <w:r>
         <w:rPr>
           <w:lang w:val="pt-PT"/>
@@ -4986,21 +4364,7 @@
         <w:rPr>
           <w:lang w:val="pt-PT"/>
         </w:rPr>
-        <w:t xml:space="preserve"> com uma </w:t>
-      </w:r>
-      <w:proofErr w:type="spellStart"/>
-      <w:r>
-        <w:rPr>
-          <w:lang w:val="pt-PT"/>
-        </w:rPr>
-        <w:t>Intent</w:t>
-      </w:r>
-      <w:proofErr w:type="spellEnd"/>
-      <w:r>
-        <w:rPr>
-          <w:lang w:val="pt-PT"/>
-        </w:rPr>
-        <w:t xml:space="preserve"> contendo todos os dados da nova questão. A função </w:t>
+        <w:t xml:space="preserve"> com uma Intent contendo todos os dados da nova questão. A função </w:t>
       </w:r>
       <w:r>
         <w:rPr>
@@ -5008,14 +4372,12 @@
         </w:rPr>
         <w:t>‘</w:t>
       </w:r>
-      <w:proofErr w:type="spellStart"/>
       <w:r>
         <w:rPr>
           <w:lang w:val="pt-PT"/>
         </w:rPr>
         <w:t>getQuestion</w:t>
       </w:r>
-      <w:proofErr w:type="spellEnd"/>
       <w:r>
         <w:rPr>
           <w:lang w:val="pt-PT"/>
@@ -5026,21 +4388,7 @@
         <w:rPr>
           <w:lang w:val="pt-PT"/>
         </w:rPr>
-        <w:t xml:space="preserve"> é automaticamente chamada, extrai os dados da </w:t>
-      </w:r>
-      <w:proofErr w:type="spellStart"/>
-      <w:r>
-        <w:rPr>
-          <w:lang w:val="pt-PT"/>
-        </w:rPr>
-        <w:t>Intent</w:t>
-      </w:r>
-      <w:proofErr w:type="spellEnd"/>
-      <w:r>
-        <w:rPr>
-          <w:lang w:val="pt-PT"/>
-        </w:rPr>
-        <w:t xml:space="preserve"> e adiciona um novo objeto Question à lista </w:t>
+        <w:t> é automaticamente chamada, extrai os dados da Intent e adiciona um novo objeto Question à lista </w:t>
       </w:r>
       <w:r>
         <w:rPr>
@@ -5048,14 +4396,12 @@
         </w:rPr>
         <w:t>‘</w:t>
       </w:r>
-      <w:proofErr w:type="spellStart"/>
       <w:r>
         <w:rPr>
           <w:lang w:val="pt-PT"/>
         </w:rPr>
         <w:t>questions</w:t>
       </w:r>
-      <w:proofErr w:type="spellEnd"/>
       <w:r>
         <w:rPr>
           <w:lang w:val="pt-PT"/>
@@ -5323,21 +4669,7 @@
         <w:rPr>
           <w:lang w:val="pt-PT"/>
         </w:rPr>
-        <w:t xml:space="preserve"> - Incrementação do número de questões (</w:t>
-      </w:r>
-      <w:proofErr w:type="spellStart"/>
-      <w:r>
-        <w:rPr>
-          <w:lang w:val="pt-PT"/>
-        </w:rPr>
-        <w:t>portrait</w:t>
-      </w:r>
-      <w:proofErr w:type="spellEnd"/>
-      <w:r>
-        <w:rPr>
-          <w:lang w:val="pt-PT"/>
-        </w:rPr>
-        <w:t>)</w:t>
+        <w:t xml:space="preserve"> - Incrementação do número de questões (portrait)</w:t>
       </w:r>
       <w:bookmarkEnd w:id="12"/>
     </w:p>
@@ -5346,53 +4678,77 @@
         <w:pStyle w:val="Ttulo2"/>
       </w:pPr>
       <w:bookmarkStart w:id="13" w:name="_Toc213952870"/>
-      <w:proofErr w:type="spellStart"/>
       <w:r>
         <w:lastRenderedPageBreak/>
+        <w:t xml:space="preserve">MainActivity </w:t>
+      </w:r>
+      <w:r>
+        <w:t>-&gt;</w:t>
+      </w:r>
+      <w:r>
+        <w:t xml:space="preserve"> QuizActivity</w:t>
+      </w:r>
+      <w:bookmarkEnd w:id="13"/>
+    </w:p>
+    <w:p>
+      <w:pPr>
+        <w:rPr>
+          <w:lang w:val="pt-PT"/>
+        </w:rPr>
+      </w:pPr>
+      <w:r>
+        <w:rPr>
+          <w:lang w:val="pt-PT"/>
+        </w:rPr>
+        <w:t xml:space="preserve">Ao clicar no botão "Answer Question" na </w:t>
+      </w:r>
+      <w:r>
+        <w:rPr>
+          <w:lang w:val="pt-PT"/>
+        </w:rPr>
+        <w:t>‘</w:t>
+      </w:r>
+      <w:r>
+        <w:rPr>
+          <w:lang w:val="pt-PT"/>
+        </w:rPr>
         <w:t>MainActivity</w:t>
       </w:r>
-      <w:proofErr w:type="spellEnd"/>
-      <w:r>
-        <w:t xml:space="preserve"> </w:t>
-      </w:r>
-      <w:r>
-        <w:t>-&gt;</w:t>
-      </w:r>
-      <w:r>
-        <w:t xml:space="preserve"> </w:t>
-      </w:r>
-      <w:proofErr w:type="spellStart"/>
-      <w:r>
+      <w:r>
+        <w:rPr>
+          <w:lang w:val="pt-PT"/>
+        </w:rPr>
+        <w:t>’</w:t>
+      </w:r>
+      <w:r>
+        <w:rPr>
+          <w:lang w:val="pt-PT"/>
+        </w:rPr>
+        <w:t xml:space="preserve">, é iniciada a activity </w:t>
+      </w:r>
+      <w:r>
+        <w:rPr>
+          <w:lang w:val="pt-PT"/>
+        </w:rPr>
+        <w:t>‘</w:t>
+      </w:r>
+      <w:r>
+        <w:rPr>
+          <w:lang w:val="pt-PT"/>
+        </w:rPr>
         <w:t>QuizActivity</w:t>
       </w:r>
-      <w:bookmarkEnd w:id="13"/>
-      <w:proofErr w:type="spellEnd"/>
-    </w:p>
-    <w:p>
-      <w:pPr>
-        <w:rPr>
-          <w:lang w:val="pt-PT"/>
-        </w:rPr>
-      </w:pPr>
-      <w:r>
-        <w:rPr>
-          <w:lang w:val="pt-PT"/>
-        </w:rPr>
-        <w:t>Ao clicar no botão "</w:t>
-      </w:r>
-      <w:proofErr w:type="spellStart"/>
-      <w:r>
-        <w:rPr>
-          <w:lang w:val="pt-PT"/>
-        </w:rPr>
-        <w:t>Answer</w:t>
-      </w:r>
-      <w:proofErr w:type="spellEnd"/>
-      <w:r>
-        <w:rPr>
-          <w:lang w:val="pt-PT"/>
-        </w:rPr>
-        <w:t xml:space="preserve"> Question" na </w:t>
+      <w:r>
+        <w:rPr>
+          <w:lang w:val="pt-PT"/>
+        </w:rPr>
+        <w:t>’</w:t>
+      </w:r>
+      <w:r>
+        <w:rPr>
+          <w:lang w:val="pt-PT"/>
+        </w:rPr>
+        <w:t xml:space="preserve"> através do método </w:t>
       </w:r>
       <w:r>
         <w:rPr>
@@ -5400,14 +4756,36 @@
         </w:rPr>
         <w:t>‘</w:t>
       </w:r>
-      <w:proofErr w:type="spellStart"/>
+      <w:r>
+        <w:rPr>
+          <w:lang w:val="pt-PT"/>
+        </w:rPr>
+        <w:t>startActivity(intent)</w:t>
+      </w:r>
+      <w:r>
+        <w:rPr>
+          <w:lang w:val="pt-PT"/>
+        </w:rPr>
+        <w:t>’</w:t>
+      </w:r>
+      <w:r>
+        <w:rPr>
+          <w:lang w:val="pt-PT"/>
+        </w:rPr>
+        <w:t xml:space="preserve">. No entanto, antes de iniciar a transição, a </w:t>
+      </w:r>
+      <w:r>
+        <w:rPr>
+          <w:lang w:val="pt-PT"/>
+        </w:rPr>
+        <w:t>‘</w:t>
+      </w:r>
       <w:r>
         <w:rPr>
           <w:lang w:val="pt-PT"/>
         </w:rPr>
         <w:t>MainActivity</w:t>
       </w:r>
-      <w:proofErr w:type="spellEnd"/>
       <w:r>
         <w:rPr>
           <w:lang w:val="pt-PT"/>
@@ -5418,21 +4796,19 @@
         <w:rPr>
           <w:lang w:val="pt-PT"/>
         </w:rPr>
-        <w:t xml:space="preserve">, é iniciada a </w:t>
-      </w:r>
-      <w:proofErr w:type="spellStart"/>
-      <w:r>
-        <w:rPr>
-          <w:lang w:val="pt-PT"/>
-        </w:rPr>
-        <w:t>activity</w:t>
-      </w:r>
-      <w:proofErr w:type="spellEnd"/>
-      <w:r>
-        <w:rPr>
-          <w:lang w:val="pt-PT"/>
-        </w:rPr>
-        <w:t xml:space="preserve"> </w:t>
+        <w:t xml:space="preserve"> valida o índice da questão inserido pelo utilizador</w:t>
+      </w:r>
+      <w:r>
+        <w:rPr>
+          <w:lang w:val="pt-PT"/>
+        </w:rPr>
+        <w:t>,</w:t>
+      </w:r>
+      <w:r>
+        <w:rPr>
+          <w:lang w:val="pt-PT"/>
+        </w:rPr>
+        <w:t xml:space="preserve"> verifica se é um número válido e se está dentro dos limites da lista de questões existentes. Se a validação for bem-sucedida, a </w:t>
       </w:r>
       <w:r>
         <w:rPr>
@@ -5440,14 +4816,73 @@
         </w:rPr>
         <w:t>‘</w:t>
       </w:r>
-      <w:proofErr w:type="spellStart"/>
+      <w:r>
+        <w:rPr>
+          <w:lang w:val="pt-PT"/>
+        </w:rPr>
+        <w:t>MainActivity</w:t>
+      </w:r>
+      <w:r>
+        <w:rPr>
+          <w:lang w:val="pt-PT"/>
+        </w:rPr>
+        <w:t>’</w:t>
+      </w:r>
+      <w:r>
+        <w:rPr>
+          <w:lang w:val="pt-PT"/>
+        </w:rPr>
+        <w:t xml:space="preserve"> recupera a questão correspondente da lista </w:t>
+      </w:r>
+      <w:r>
+        <w:rPr>
+          <w:lang w:val="pt-PT"/>
+        </w:rPr>
+        <w:t>‘</w:t>
+      </w:r>
+      <w:r>
+        <w:rPr>
+          <w:lang w:val="pt-PT"/>
+        </w:rPr>
+        <w:t>questions</w:t>
+      </w:r>
+      <w:r>
+        <w:rPr>
+          <w:lang w:val="pt-PT"/>
+        </w:rPr>
+        <w:t>’</w:t>
+      </w:r>
+      <w:r>
+        <w:rPr>
+          <w:lang w:val="pt-PT"/>
+        </w:rPr>
+        <w:t>, extrai todos os seus dados e coloca-os na Intent antes do envio.</w:t>
+      </w:r>
+    </w:p>
+    <w:p>
+      <w:pPr>
+        <w:rPr>
+          <w:lang w:val="pt-PT"/>
+        </w:rPr>
+      </w:pPr>
+      <w:r>
+        <w:rPr>
+          <w:lang w:val="pt-PT"/>
+        </w:rPr>
+        <w:t xml:space="preserve">A </w:t>
+      </w:r>
+      <w:r>
+        <w:rPr>
+          <w:lang w:val="pt-PT"/>
+        </w:rPr>
+        <w:t>‘</w:t>
+      </w:r>
       <w:r>
         <w:rPr>
           <w:lang w:val="pt-PT"/>
         </w:rPr>
         <w:t>QuizActivity</w:t>
       </w:r>
-      <w:proofErr w:type="spellEnd"/>
       <w:r>
         <w:rPr>
           <w:lang w:val="pt-PT"/>
@@ -5458,224 +4893,7 @@
         <w:rPr>
           <w:lang w:val="pt-PT"/>
         </w:rPr>
-        <w:t xml:space="preserve"> através do método </w:t>
-      </w:r>
-      <w:r>
-        <w:rPr>
-          <w:lang w:val="pt-PT"/>
-        </w:rPr>
-        <w:t>‘</w:t>
-      </w:r>
-      <w:proofErr w:type="spellStart"/>
-      <w:r>
-        <w:rPr>
-          <w:lang w:val="pt-PT"/>
-        </w:rPr>
-        <w:t>startActivity</w:t>
-      </w:r>
-      <w:proofErr w:type="spellEnd"/>
-      <w:r>
-        <w:rPr>
-          <w:lang w:val="pt-PT"/>
-        </w:rPr>
-        <w:t>(</w:t>
-      </w:r>
-      <w:proofErr w:type="spellStart"/>
-      <w:r>
-        <w:rPr>
-          <w:lang w:val="pt-PT"/>
-        </w:rPr>
-        <w:t>intent</w:t>
-      </w:r>
-      <w:proofErr w:type="spellEnd"/>
-      <w:r>
-        <w:rPr>
-          <w:lang w:val="pt-PT"/>
-        </w:rPr>
-        <w:t>)</w:t>
-      </w:r>
-      <w:r>
-        <w:rPr>
-          <w:lang w:val="pt-PT"/>
-        </w:rPr>
-        <w:t>’</w:t>
-      </w:r>
-      <w:r>
-        <w:rPr>
-          <w:lang w:val="pt-PT"/>
-        </w:rPr>
-        <w:t xml:space="preserve">. No entanto, antes de iniciar a transição, a </w:t>
-      </w:r>
-      <w:r>
-        <w:rPr>
-          <w:lang w:val="pt-PT"/>
-        </w:rPr>
-        <w:t>‘</w:t>
-      </w:r>
-      <w:proofErr w:type="spellStart"/>
-      <w:r>
-        <w:rPr>
-          <w:lang w:val="pt-PT"/>
-        </w:rPr>
-        <w:t>MainActivity</w:t>
-      </w:r>
-      <w:proofErr w:type="spellEnd"/>
-      <w:r>
-        <w:rPr>
-          <w:lang w:val="pt-PT"/>
-        </w:rPr>
-        <w:t>’</w:t>
-      </w:r>
-      <w:r>
-        <w:rPr>
-          <w:lang w:val="pt-PT"/>
-        </w:rPr>
-        <w:t xml:space="preserve"> valida o índice da questão inserido pelo utilizador</w:t>
-      </w:r>
-      <w:r>
-        <w:rPr>
-          <w:lang w:val="pt-PT"/>
-        </w:rPr>
-        <w:t>,</w:t>
-      </w:r>
-      <w:r>
-        <w:rPr>
-          <w:lang w:val="pt-PT"/>
-        </w:rPr>
-        <w:t xml:space="preserve"> verifica se é um número válido e se está dentro dos limites da lista de questões existentes. Se a validação for bem-sucedida, a </w:t>
-      </w:r>
-      <w:r>
-        <w:rPr>
-          <w:lang w:val="pt-PT"/>
-        </w:rPr>
-        <w:t>‘</w:t>
-      </w:r>
-      <w:proofErr w:type="spellStart"/>
-      <w:r>
-        <w:rPr>
-          <w:lang w:val="pt-PT"/>
-        </w:rPr>
-        <w:t>MainActivity</w:t>
-      </w:r>
-      <w:proofErr w:type="spellEnd"/>
-      <w:r>
-        <w:rPr>
-          <w:lang w:val="pt-PT"/>
-        </w:rPr>
-        <w:t>’</w:t>
-      </w:r>
-      <w:r>
-        <w:rPr>
-          <w:lang w:val="pt-PT"/>
-        </w:rPr>
-        <w:t xml:space="preserve"> recupera a questão correspondente da lista </w:t>
-      </w:r>
-      <w:r>
-        <w:rPr>
-          <w:lang w:val="pt-PT"/>
-        </w:rPr>
-        <w:t>‘</w:t>
-      </w:r>
-      <w:proofErr w:type="spellStart"/>
-      <w:r>
-        <w:rPr>
-          <w:lang w:val="pt-PT"/>
-        </w:rPr>
-        <w:t>questions</w:t>
-      </w:r>
-      <w:proofErr w:type="spellEnd"/>
-      <w:r>
-        <w:rPr>
-          <w:lang w:val="pt-PT"/>
-        </w:rPr>
-        <w:t>’</w:t>
-      </w:r>
-      <w:r>
-        <w:rPr>
-          <w:lang w:val="pt-PT"/>
-        </w:rPr>
-        <w:t xml:space="preserve">, extrai todos os seus dados e coloca-os na </w:t>
-      </w:r>
-      <w:proofErr w:type="spellStart"/>
-      <w:r>
-        <w:rPr>
-          <w:lang w:val="pt-PT"/>
-        </w:rPr>
-        <w:t>Intent</w:t>
-      </w:r>
-      <w:proofErr w:type="spellEnd"/>
-      <w:r>
-        <w:rPr>
-          <w:lang w:val="pt-PT"/>
-        </w:rPr>
-        <w:t xml:space="preserve"> antes do envio.</w:t>
-      </w:r>
-    </w:p>
-    <w:p>
-      <w:pPr>
-        <w:rPr>
-          <w:lang w:val="pt-PT"/>
-        </w:rPr>
-      </w:pPr>
-      <w:r>
-        <w:rPr>
-          <w:lang w:val="pt-PT"/>
-        </w:rPr>
-        <w:t xml:space="preserve">A </w:t>
-      </w:r>
-      <w:r>
-        <w:rPr>
-          <w:lang w:val="pt-PT"/>
-        </w:rPr>
-        <w:t>‘</w:t>
-      </w:r>
-      <w:proofErr w:type="spellStart"/>
-      <w:r>
-        <w:rPr>
-          <w:lang w:val="pt-PT"/>
-        </w:rPr>
-        <w:t>QuizActivity</w:t>
-      </w:r>
-      <w:proofErr w:type="spellEnd"/>
-      <w:r>
-        <w:rPr>
-          <w:lang w:val="pt-PT"/>
-        </w:rPr>
-        <w:t>’</w:t>
-      </w:r>
-      <w:r>
-        <w:rPr>
-          <w:lang w:val="pt-PT"/>
-        </w:rPr>
-        <w:t xml:space="preserve">, ao ser iniciada, recebe automaticamente esta </w:t>
-      </w:r>
-      <w:proofErr w:type="spellStart"/>
-      <w:r>
-        <w:rPr>
-          <w:lang w:val="pt-PT"/>
-        </w:rPr>
-        <w:t>Intent</w:t>
-      </w:r>
-      <w:proofErr w:type="spellEnd"/>
-      <w:r>
-        <w:rPr>
-          <w:lang w:val="pt-PT"/>
-        </w:rPr>
-        <w:t xml:space="preserve"> através do sistema Android e extrai todos os dados necessários para preencher a interface. A </w:t>
-      </w:r>
-      <w:proofErr w:type="spellStart"/>
-      <w:r>
-        <w:rPr>
-          <w:lang w:val="pt-PT"/>
-        </w:rPr>
-        <w:t>activity</w:t>
-      </w:r>
-      <w:proofErr w:type="spellEnd"/>
-      <w:r>
-        <w:rPr>
-          <w:lang w:val="pt-PT"/>
-        </w:rPr>
-        <w:t xml:space="preserve"> adapta-se dinamicamente ao número de respostas da questão, tornando invisíveis os botões correspondentes a respostas nulas.</w:t>
+        <w:t>, ao ser iniciada, recebe automaticamente esta Intent através do sistema Android e extrai todos os dados necessários para preencher a interface. A activity adapta-se dinamicamente ao número de respostas da questão, tornando invisíveis os botões correspondentes a respostas nulas.</w:t>
       </w:r>
     </w:p>
     <w:p>
@@ -5990,14 +5208,12 @@
         </w:rPr>
         <w:t>‘</w:t>
       </w:r>
-      <w:proofErr w:type="spellStart"/>
       <w:r>
         <w:rPr>
           <w:lang w:val="pt-PT"/>
         </w:rPr>
         <w:t>QuizActivity</w:t>
       </w:r>
-      <w:proofErr w:type="spellEnd"/>
       <w:r>
         <w:rPr>
           <w:lang w:val="pt-PT"/>
@@ -6301,41 +5517,13 @@
           <w:lang w:val="pt-PT"/>
         </w:rPr>
         <w:lastRenderedPageBreak/>
-        <w:t xml:space="preserve">Ao selecionar qualquer </w:t>
-      </w:r>
-      <w:proofErr w:type="spellStart"/>
-      <w:r>
-        <w:rPr>
-          <w:lang w:val="pt-PT"/>
-        </w:rPr>
-        <w:t>qualquer</w:t>
-      </w:r>
-      <w:proofErr w:type="spellEnd"/>
-      <w:r>
-        <w:rPr>
-          <w:lang w:val="pt-PT"/>
-        </w:rPr>
-        <w:t xml:space="preserve"> resposta ele</w:t>
-      </w:r>
-      <w:r>
-        <w:rPr>
-          <w:lang w:val="pt-PT"/>
-        </w:rPr>
-        <w:t xml:space="preserve"> desativa todos os botões para prevenir tentativas adicionais. O utilizador pode regressar à </w:t>
-      </w:r>
-      <w:proofErr w:type="spellStart"/>
-      <w:r>
-        <w:rPr>
-          <w:lang w:val="pt-PT"/>
-        </w:rPr>
-        <w:t>MainActivity</w:t>
-      </w:r>
-      <w:proofErr w:type="spellEnd"/>
-      <w:r>
-        <w:rPr>
-          <w:lang w:val="pt-PT"/>
-        </w:rPr>
-        <w:t xml:space="preserve"> a qualquer momento através do botão de retrocesso.</w:t>
+        <w:t>Ao selecionar qualquer qualquer resposta ele</w:t>
+      </w:r>
+      <w:r>
+        <w:rPr>
+          <w:lang w:val="pt-PT"/>
+        </w:rPr>
+        <w:t xml:space="preserve"> desativa todos os botões para prevenir tentativas adicionais. O utilizador pode regressar à MainActivity a qualquer momento através do botão de retrocesso.</w:t>
       </w:r>
     </w:p>
     <w:p>
@@ -6431,6 +5619,9 @@
         </mc:AlternateContent>
       </w:r>
       <w:r>
+        <w:rPr>
+          <w:noProof/>
+        </w:rPr>
         <w:drawing>
           <wp:inline distT="0" distB="0" distL="0" distR="0" wp14:anchorId="62486388" wp14:editId="652966AA">
             <wp:extent cx="4031673" cy="3069657"/>
@@ -6476,147 +5667,62 @@
         </w:rPr>
       </w:pPr>
       <w:bookmarkStart w:id="17" w:name="_Toc213952863"/>
-      <w:proofErr w:type="spellStart"/>
-      <w:r>
-        <w:t>Figura</w:t>
-      </w:r>
-      <w:proofErr w:type="spellEnd"/>
+      <w:r>
+        <w:t xml:space="preserve">Figura </w:t>
+      </w:r>
+      <w:r>
+        <w:fldChar w:fldCharType="begin"/>
+      </w:r>
+      <w:r>
+        <w:instrText xml:space="preserve"> SEQ Figura \* ARABIC </w:instrText>
+      </w:r>
+      <w:r>
+        <w:fldChar w:fldCharType="separate"/>
+      </w:r>
+      <w:r>
+        <w:rPr>
+          <w:noProof/>
+        </w:rPr>
+        <w:t>11</w:t>
+      </w:r>
+      <w:r>
+        <w:fldChar w:fldCharType="end"/>
+      </w:r>
+      <w:r>
+        <w:t xml:space="preserve"> - Botão back (</w:t>
+      </w:r>
+      <w:r>
+        <w:t>portrait</w:t>
+      </w:r>
+      <w:r>
+        <w:t>)</w:t>
+      </w:r>
+      <w:bookmarkEnd w:id="17"/>
+    </w:p>
+    <w:p>
+      <w:pPr>
+        <w:pStyle w:val="Ttulo2"/>
+      </w:pPr>
+      <w:bookmarkStart w:id="18" w:name="_Toc213952871"/>
+      <w:r>
+        <w:t>Observações</w:t>
+      </w:r>
+      <w:bookmarkEnd w:id="18"/>
       <w:r>
         <w:t xml:space="preserve"> </w:t>
       </w:r>
-      <w:r>
-        <w:fldChar w:fldCharType="begin"/>
-      </w:r>
-      <w:r>
-        <w:instrText xml:space="preserve"> SEQ Figura \* ARABIC </w:instrText>
-      </w:r>
-      <w:r>
-        <w:fldChar w:fldCharType="separate"/>
-      </w:r>
-      <w:r>
-        <w:rPr>
-          <w:noProof/>
-        </w:rPr>
-        <w:t>11</w:t>
-      </w:r>
-      <w:r>
-        <w:fldChar w:fldCharType="end"/>
-      </w:r>
-      <w:r>
-        <w:t xml:space="preserve"> - </w:t>
-      </w:r>
-      <w:proofErr w:type="spellStart"/>
-      <w:r>
-        <w:t>Botão</w:t>
-      </w:r>
-      <w:proofErr w:type="spellEnd"/>
-      <w:r>
-        <w:t xml:space="preserve"> back (</w:t>
-      </w:r>
-      <w:r>
-        <w:t>portrait</w:t>
-      </w:r>
-      <w:r>
-        <w:t>)</w:t>
-      </w:r>
-      <w:bookmarkEnd w:id="17"/>
-    </w:p>
-    <w:p>
-      <w:pPr>
-        <w:pStyle w:val="Ttulo2"/>
-      </w:pPr>
-      <w:bookmarkStart w:id="18" w:name="_Toc213952871"/>
-      <w:proofErr w:type="spellStart"/>
-      <w:r>
-        <w:t>Observações</w:t>
-      </w:r>
-      <w:bookmarkEnd w:id="18"/>
-      <w:proofErr w:type="spellEnd"/>
-      <w:r>
-        <w:t xml:space="preserve"> </w:t>
-      </w:r>
-    </w:p>
-    <w:p>
-      <w:pPr>
-        <w:rPr>
-          <w:lang w:val="pt-PT"/>
-        </w:rPr>
-      </w:pPr>
-      <w:r>
-        <w:rPr>
-          <w:lang w:val="pt-PT"/>
-        </w:rPr>
-        <w:t>Durante o desenvolvimento e testes da aplicação, foi observado um comportamento relacionado com a rotação do dispositivo, ou seja, quando o telemóvel está na orientação vertical (</w:t>
-      </w:r>
-      <w:proofErr w:type="spellStart"/>
-      <w:r>
-        <w:rPr>
-          <w:lang w:val="pt-PT"/>
-        </w:rPr>
-        <w:t>portrait</w:t>
-      </w:r>
-      <w:proofErr w:type="spellEnd"/>
-      <w:r>
-        <w:rPr>
-          <w:lang w:val="pt-PT"/>
-        </w:rPr>
-        <w:t>) e se adiciona uma questão, esta é guardada corretamente, mas ao rodar o telemóvel para horizontal (</w:t>
-      </w:r>
-      <w:proofErr w:type="spellStart"/>
-      <w:r>
-        <w:rPr>
-          <w:lang w:val="pt-PT"/>
-        </w:rPr>
-        <w:t>landscape</w:t>
-      </w:r>
-      <w:proofErr w:type="spellEnd"/>
-      <w:r>
-        <w:rPr>
-          <w:lang w:val="pt-PT"/>
-        </w:rPr>
-        <w:t xml:space="preserve">), a </w:t>
-      </w:r>
-      <w:proofErr w:type="spellStart"/>
-      <w:r>
-        <w:rPr>
-          <w:lang w:val="pt-PT"/>
-        </w:rPr>
-        <w:t>activity</w:t>
-      </w:r>
-      <w:proofErr w:type="spellEnd"/>
-      <w:r>
-        <w:rPr>
-          <w:lang w:val="pt-PT"/>
-        </w:rPr>
-        <w:t xml:space="preserve"> da '</w:t>
-      </w:r>
-      <w:proofErr w:type="spellStart"/>
-      <w:r>
-        <w:rPr>
-          <w:lang w:val="pt-PT"/>
-        </w:rPr>
-        <w:t>AddQuestionActivity</w:t>
-      </w:r>
-      <w:proofErr w:type="spellEnd"/>
-      <w:r>
-        <w:rPr>
-          <w:lang w:val="pt-PT"/>
-        </w:rPr>
-        <w:t xml:space="preserve">' sofre um </w:t>
-      </w:r>
-      <w:proofErr w:type="spellStart"/>
-      <w:r>
-        <w:rPr>
-          <w:lang w:val="pt-PT"/>
-        </w:rPr>
-        <w:t>reset</w:t>
-      </w:r>
-      <w:proofErr w:type="spellEnd"/>
-      <w:r>
-        <w:rPr>
-          <w:lang w:val="pt-PT"/>
-        </w:rPr>
-        <w:t>, os campos ficam vazios e a seleção de número de respostas volta ao estado inicial.</w:t>
+    </w:p>
+    <w:p>
+      <w:pPr>
+        <w:rPr>
+          <w:lang w:val="pt-PT"/>
+        </w:rPr>
+      </w:pPr>
+      <w:r>
+        <w:rPr>
+          <w:lang w:val="pt-PT"/>
+        </w:rPr>
+        <w:t>Durante o desenvolvimento e testes da aplicação, foi observado um comportamento relacionado com a rotação do dispositivo, ou seja, quando o telemóvel está na orientação vertical (portrait) e se adiciona uma questão, esta é guardada corretamente, mas ao rodar o telemóvel para horizontal (landscape), a activity da 'AddQuestionActivity' sofre um reset, os campos ficam vazios e a seleção de número de respostas volta ao estado inicial.</w:t>
       </w:r>
     </w:p>
     <w:p>
@@ -6631,7 +5737,6 @@
         </w:rPr>
         <w:t xml:space="preserve">Este comportamento é normal no Android, quando a orientação muda, a </w:t>
       </w:r>
-      <w:proofErr w:type="spellStart"/>
       <w:r>
         <w:rPr>
           <w:lang w:val="pt-PT"/>
@@ -6642,55 +5747,20 @@
         <w:rPr>
           <w:lang w:val="pt-PT"/>
         </w:rPr>
-        <w:t>ctivity</w:t>
-      </w:r>
-      <w:proofErr w:type="spellEnd"/>
-      <w:r>
-        <w:rPr>
-          <w:lang w:val="pt-PT"/>
-        </w:rPr>
-        <w:t xml:space="preserve"> é destruída e recriada.</w:t>
-      </w:r>
-    </w:p>
-    <w:p>
-      <w:pPr>
-        <w:rPr>
-          <w:lang w:val="pt-PT"/>
-        </w:rPr>
-      </w:pPr>
-      <w:r>
-        <w:rPr>
-          <w:lang w:val="pt-PT"/>
-        </w:rPr>
-        <w:t xml:space="preserve">Apesar deste comportamento, as funcionalidades principais (adicionar </w:t>
-      </w:r>
-      <w:proofErr w:type="spellStart"/>
-      <w:r>
-        <w:rPr>
-          <w:lang w:val="pt-PT"/>
-        </w:rPr>
-        <w:t>quizzes</w:t>
-      </w:r>
-      <w:proofErr w:type="spellEnd"/>
-      <w:r>
-        <w:rPr>
-          <w:lang w:val="pt-PT"/>
-        </w:rPr>
-        <w:t xml:space="preserve">, questões e resolver questões) continuam a funcionar perfeitamente em </w:t>
-      </w:r>
-      <w:proofErr w:type="spellStart"/>
-      <w:r>
-        <w:rPr>
-          <w:lang w:val="pt-PT"/>
-        </w:rPr>
-        <w:t>landscape</w:t>
-      </w:r>
-      <w:proofErr w:type="spellEnd"/>
-      <w:r>
-        <w:rPr>
-          <w:lang w:val="pt-PT"/>
-        </w:rPr>
-        <w:t>.</w:t>
+        <w:t>ctivity é destruída e recriada.</w:t>
+      </w:r>
+    </w:p>
+    <w:p>
+      <w:pPr>
+        <w:rPr>
+          <w:lang w:val="pt-PT"/>
+        </w:rPr>
+      </w:pPr>
+      <w:r>
+        <w:rPr>
+          <w:lang w:val="pt-PT"/>
+        </w:rPr>
+        <w:t>Apesar deste comportamento, as funcionalidades principais (adicionar quizzes, questões e resolver questões) continuam a funcionar perfeitamente em landscape.</w:t>
       </w:r>
     </w:p>
     <w:p>
@@ -6784,104 +5854,20 @@
         <w:rPr>
           <w:lang w:val="pt-PT" w:eastAsia="pt-PT"/>
         </w:rPr>
-        <w:t xml:space="preserve"> inserção de novos </w:t>
-      </w:r>
-      <w:proofErr w:type="spellStart"/>
-      <w:r>
+        <w:t xml:space="preserve"> inserção de novos quizzes, criação de questões com 2 a 4 respostas, apresentação dos contadores de quizzes e questões introduzidas, e resolução de questões selecionadas pelo utilizador.</w:t>
+      </w:r>
+    </w:p>
+    <w:p>
+      <w:pPr>
         <w:rPr>
           <w:lang w:val="pt-PT" w:eastAsia="pt-PT"/>
         </w:rPr>
-        <w:t>quizzes</w:t>
-      </w:r>
-      <w:proofErr w:type="spellEnd"/>
+      </w:pPr>
       <w:r>
         <w:rPr>
           <w:lang w:val="pt-PT" w:eastAsia="pt-PT"/>
         </w:rPr>
-        <w:t xml:space="preserve">, criação de questões com 2 a 4 respostas, apresentação dos contadores de </w:t>
-      </w:r>
-      <w:proofErr w:type="spellStart"/>
-      <w:r>
-        <w:rPr>
-          <w:lang w:val="pt-PT" w:eastAsia="pt-PT"/>
-        </w:rPr>
-        <w:t>quizzes</w:t>
-      </w:r>
-      <w:proofErr w:type="spellEnd"/>
-      <w:r>
-        <w:rPr>
-          <w:lang w:val="pt-PT" w:eastAsia="pt-PT"/>
-        </w:rPr>
-        <w:t xml:space="preserve"> e questões introduzidas, e resolução de questões selecionadas pelo utilizador.</w:t>
-      </w:r>
-    </w:p>
-    <w:p>
-      <w:pPr>
-        <w:rPr>
-          <w:lang w:val="pt-PT" w:eastAsia="pt-PT"/>
-        </w:rPr>
-      </w:pPr>
-      <w:r>
-        <w:rPr>
-          <w:lang w:val="pt-PT" w:eastAsia="pt-PT"/>
-        </w:rPr>
-        <w:t xml:space="preserve">As principais dificuldades encontradas durante o desenvolvimento estiveram relacionadas com a curva de aprendizagem de Android </w:t>
-      </w:r>
-      <w:proofErr w:type="spellStart"/>
-      <w:r>
-        <w:rPr>
-          <w:lang w:val="pt-PT" w:eastAsia="pt-PT"/>
-        </w:rPr>
-        <w:t>Studio</w:t>
-      </w:r>
-      <w:proofErr w:type="spellEnd"/>
-      <w:r>
-        <w:rPr>
-          <w:lang w:val="pt-PT" w:eastAsia="pt-PT"/>
-        </w:rPr>
-        <w:t xml:space="preserve"> e </w:t>
-      </w:r>
-      <w:proofErr w:type="spellStart"/>
-      <w:r>
-        <w:rPr>
-          <w:lang w:val="pt-PT" w:eastAsia="pt-PT"/>
-        </w:rPr>
-        <w:t>Kotlin</w:t>
-      </w:r>
-      <w:proofErr w:type="spellEnd"/>
-      <w:r>
-        <w:rPr>
-          <w:lang w:val="pt-PT" w:eastAsia="pt-PT"/>
-        </w:rPr>
-        <w:t xml:space="preserve">, tecnologias novas. Especificamente, a compreensão do conceito de </w:t>
-      </w:r>
-      <w:proofErr w:type="spellStart"/>
-      <w:r>
-        <w:rPr>
-          <w:lang w:val="pt-PT" w:eastAsia="pt-PT"/>
-        </w:rPr>
-        <w:t>Intents</w:t>
-      </w:r>
-      <w:proofErr w:type="spellEnd"/>
-      <w:r>
-        <w:rPr>
-          <w:lang w:val="pt-PT" w:eastAsia="pt-PT"/>
-        </w:rPr>
-        <w:t xml:space="preserve"> e da comunicação entre </w:t>
-      </w:r>
-      <w:proofErr w:type="spellStart"/>
-      <w:r>
-        <w:rPr>
-          <w:lang w:val="pt-PT" w:eastAsia="pt-PT"/>
-        </w:rPr>
-        <w:t>Activities</w:t>
-      </w:r>
-      <w:proofErr w:type="spellEnd"/>
-      <w:r>
-        <w:rPr>
-          <w:lang w:val="pt-PT" w:eastAsia="pt-PT"/>
-        </w:rPr>
-        <w:t xml:space="preserve"> representou um desafio significativo inicialmente, mas que foi superado com a implementação bem-sucedida do fluxo de dados entre as diferentes componentes da aplicação.</w:t>
+        <w:t>As principais dificuldades encontradas durante o desenvolvimento estiveram relacionadas com a curva de aprendizagem de Android Studio e Kotlin, tecnologias novas. Especificamente, a compreensão do conceito de Intents e da comunicação entre Activities representou um desafio significativo inicialmente, mas que foi superado com a implementação bem-sucedida do fluxo de dados entre as diferentes componentes da aplicação.</w:t>
       </w:r>
     </w:p>
     <w:p>
@@ -6978,69 +5964,8 @@
           <w:szCs w:val="24"/>
           <w:lang w:val="pt-PT" w:eastAsia="pt-PT"/>
         </w:rPr>
-        <w:t xml:space="preserve">Tecnologias E Aplicações Móveis (LEI) </w:t>
-      </w:r>
-      <w:proofErr w:type="spellStart"/>
-      <w:r>
-        <w:rPr>
-          <w:rFonts w:ascii="Times New Roman" w:eastAsia="Times New Roman" w:hAnsi="Times New Roman"/>
-          <w:i/>
-          <w:iCs/>
-          <w:sz w:val="24"/>
-          <w:szCs w:val="24"/>
-          <w:lang w:val="pt-PT" w:eastAsia="pt-PT"/>
-        </w:rPr>
-        <w:t>Kotlin</w:t>
-      </w:r>
-      <w:proofErr w:type="spellEnd"/>
-      <w:r>
-        <w:rPr>
-          <w:rFonts w:ascii="Times New Roman" w:eastAsia="Times New Roman" w:hAnsi="Times New Roman"/>
-          <w:i/>
-          <w:iCs/>
-          <w:sz w:val="24"/>
-          <w:szCs w:val="24"/>
-          <w:lang w:val="pt-PT" w:eastAsia="pt-PT"/>
-        </w:rPr>
-        <w:t xml:space="preserve"> </w:t>
-      </w:r>
-      <w:proofErr w:type="spellStart"/>
-      <w:r>
-        <w:rPr>
-          <w:rFonts w:ascii="Times New Roman" w:eastAsia="Times New Roman" w:hAnsi="Times New Roman"/>
-          <w:i/>
-          <w:iCs/>
-          <w:sz w:val="24"/>
-          <w:szCs w:val="24"/>
-          <w:lang w:val="pt-PT" w:eastAsia="pt-PT"/>
-        </w:rPr>
-        <w:t>Programming</w:t>
-      </w:r>
-      <w:proofErr w:type="spellEnd"/>
-      <w:r>
-        <w:rPr>
-          <w:rFonts w:ascii="Times New Roman" w:eastAsia="Times New Roman" w:hAnsi="Times New Roman"/>
-          <w:i/>
-          <w:iCs/>
-          <w:sz w:val="24"/>
-          <w:szCs w:val="24"/>
-          <w:lang w:val="pt-PT" w:eastAsia="pt-PT"/>
-        </w:rPr>
-        <w:t xml:space="preserve"> </w:t>
-      </w:r>
-      <w:proofErr w:type="spellStart"/>
-      <w:r>
-        <w:rPr>
-          <w:rFonts w:ascii="Times New Roman" w:eastAsia="Times New Roman" w:hAnsi="Times New Roman"/>
-          <w:i/>
-          <w:iCs/>
-          <w:sz w:val="24"/>
-          <w:szCs w:val="24"/>
-          <w:lang w:val="pt-PT" w:eastAsia="pt-PT"/>
-        </w:rPr>
-        <w:t>Language</w:t>
-      </w:r>
-      <w:proofErr w:type="spellEnd"/>
+        <w:t>Tecnologias E Aplicações Móveis (LEI) Kotlin Programming Language</w:t>
+      </w:r>
       <w:r>
         <w:rPr>
           <w:rFonts w:ascii="Times New Roman" w:eastAsia="Times New Roman" w:hAnsi="Times New Roman"/>
@@ -7081,7 +6006,6 @@
         </w:rPr>
         <w:t xml:space="preserve">---. </w:t>
       </w:r>
-      <w:proofErr w:type="spellStart"/>
       <w:r>
         <w:rPr>
           <w:rFonts w:ascii="Times New Roman" w:eastAsia="Times New Roman" w:hAnsi="Times New Roman"/>
@@ -7091,67 +6015,7 @@
           <w:szCs w:val="24"/>
           <w:lang w:val="en-US" w:eastAsia="pt-PT"/>
         </w:rPr>
-        <w:t>Tecnologias</w:t>
-      </w:r>
-      <w:proofErr w:type="spellEnd"/>
-      <w:r>
-        <w:rPr>
-          <w:rFonts w:ascii="Times New Roman" w:eastAsia="Times New Roman" w:hAnsi="Times New Roman"/>
-          <w:i/>
-          <w:iCs/>
-          <w:sz w:val="24"/>
-          <w:szCs w:val="24"/>
-          <w:lang w:val="en-US" w:eastAsia="pt-PT"/>
-        </w:rPr>
-        <w:t xml:space="preserve"> E </w:t>
-      </w:r>
-      <w:proofErr w:type="spellStart"/>
-      <w:r>
-        <w:rPr>
-          <w:rFonts w:ascii="Times New Roman" w:eastAsia="Times New Roman" w:hAnsi="Times New Roman"/>
-          <w:i/>
-          <w:iCs/>
-          <w:sz w:val="24"/>
-          <w:szCs w:val="24"/>
-          <w:lang w:val="en-US" w:eastAsia="pt-PT"/>
-        </w:rPr>
-        <w:t>Aplicações</w:t>
-      </w:r>
-      <w:proofErr w:type="spellEnd"/>
-      <w:r>
-        <w:rPr>
-          <w:rFonts w:ascii="Times New Roman" w:eastAsia="Times New Roman" w:hAnsi="Times New Roman"/>
-          <w:i/>
-          <w:iCs/>
-          <w:sz w:val="24"/>
-          <w:szCs w:val="24"/>
-          <w:lang w:val="en-US" w:eastAsia="pt-PT"/>
-        </w:rPr>
-        <w:t xml:space="preserve"> </w:t>
-      </w:r>
-      <w:proofErr w:type="spellStart"/>
-      <w:r>
-        <w:rPr>
-          <w:rFonts w:ascii="Times New Roman" w:eastAsia="Times New Roman" w:hAnsi="Times New Roman"/>
-          <w:i/>
-          <w:iCs/>
-          <w:sz w:val="24"/>
-          <w:szCs w:val="24"/>
-          <w:lang w:val="en-US" w:eastAsia="pt-PT"/>
-        </w:rPr>
-        <w:t>Móveis</w:t>
-      </w:r>
-      <w:proofErr w:type="spellEnd"/>
-      <w:r>
-        <w:rPr>
-          <w:rFonts w:ascii="Times New Roman" w:eastAsia="Times New Roman" w:hAnsi="Times New Roman"/>
-          <w:i/>
-          <w:iCs/>
-          <w:sz w:val="24"/>
-          <w:szCs w:val="24"/>
-          <w:lang w:val="en-US" w:eastAsia="pt-PT"/>
-        </w:rPr>
-        <w:t xml:space="preserve"> Android User Interface</w:t>
+        <w:t>Tecnologias E Aplicações Móveis Android User Interface</w:t>
       </w:r>
       <w:r>
         <w:rPr>
@@ -7182,27 +6046,7 @@
           <w:szCs w:val="24"/>
           <w:lang w:val="en-US" w:eastAsia="pt-PT"/>
         </w:rPr>
-        <w:t xml:space="preserve">“Android Getting Value from Selected </w:t>
-      </w:r>
-      <w:proofErr w:type="spellStart"/>
-      <w:r>
-        <w:rPr>
-          <w:rFonts w:ascii="Times New Roman" w:eastAsia="Times New Roman" w:hAnsi="Times New Roman"/>
-          <w:sz w:val="24"/>
-          <w:szCs w:val="24"/>
-          <w:lang w:val="en-US" w:eastAsia="pt-PT"/>
-        </w:rPr>
-        <w:t>Radiobutton</w:t>
-      </w:r>
-      <w:proofErr w:type="spellEnd"/>
-      <w:r>
-        <w:rPr>
-          <w:rFonts w:ascii="Times New Roman" w:eastAsia="Times New Roman" w:hAnsi="Times New Roman"/>
-          <w:sz w:val="24"/>
-          <w:szCs w:val="24"/>
-          <w:lang w:val="en-US" w:eastAsia="pt-PT"/>
-        </w:rPr>
-        <w:t xml:space="preserve">.” </w:t>
+        <w:t xml:space="preserve">“Android Getting Value from Selected Radiobutton.” </w:t>
       </w:r>
       <w:r>
         <w:rPr>
@@ -7258,7 +6102,6 @@
           <w:lang w:val="en-US" w:eastAsia="pt-PT"/>
         </w:rPr>
       </w:pPr>
-      <w:proofErr w:type="spellStart"/>
       <w:r>
         <w:rPr>
           <w:rFonts w:ascii="Times New Roman" w:eastAsia="Times New Roman" w:hAnsi="Times New Roman"/>
@@ -7266,39 +6109,8 @@
           <w:szCs w:val="24"/>
           <w:lang w:val="en-US" w:eastAsia="pt-PT"/>
         </w:rPr>
-        <w:t>GeeksforGeeks</w:t>
-      </w:r>
-      <w:proofErr w:type="spellEnd"/>
-      <w:r>
-        <w:rPr>
-          <w:rFonts w:ascii="Times New Roman" w:eastAsia="Times New Roman" w:hAnsi="Times New Roman"/>
-          <w:sz w:val="24"/>
-          <w:szCs w:val="24"/>
-          <w:lang w:val="en-US" w:eastAsia="pt-PT"/>
-        </w:rPr>
-        <w:t xml:space="preserve">. “How to Change the Background Color of Button in Android Using </w:t>
-      </w:r>
-      <w:proofErr w:type="spellStart"/>
-      <w:r>
-        <w:rPr>
-          <w:rFonts w:ascii="Times New Roman" w:eastAsia="Times New Roman" w:hAnsi="Times New Roman"/>
-          <w:sz w:val="24"/>
-          <w:szCs w:val="24"/>
-          <w:lang w:val="en-US" w:eastAsia="pt-PT"/>
-        </w:rPr>
-        <w:t>ColorStateList</w:t>
-      </w:r>
-      <w:proofErr w:type="spellEnd"/>
-      <w:r>
-        <w:rPr>
-          <w:rFonts w:ascii="Times New Roman" w:eastAsia="Times New Roman" w:hAnsi="Times New Roman"/>
-          <w:sz w:val="24"/>
-          <w:szCs w:val="24"/>
-          <w:lang w:val="en-US" w:eastAsia="pt-PT"/>
-        </w:rPr>
-        <w:t xml:space="preserve">?” </w:t>
-      </w:r>
-      <w:proofErr w:type="spellStart"/>
+        <w:t xml:space="preserve">GeeksforGeeks. “How to Change the Background Color of Button in Android Using ColorStateList?” </w:t>
+      </w:r>
       <w:r>
         <w:rPr>
           <w:rFonts w:ascii="Times New Roman" w:eastAsia="Times New Roman" w:hAnsi="Times New Roman"/>
@@ -7310,7 +6122,6 @@
         </w:rPr>
         <w:t>GeeksforGeeks</w:t>
       </w:r>
-      <w:proofErr w:type="spellEnd"/>
       <w:r>
         <w:rPr>
           <w:rFonts w:ascii="Times New Roman" w:eastAsia="Times New Roman" w:hAnsi="Times New Roman"/>
@@ -7363,7 +6174,6 @@
         </w:rPr>
         <w:t xml:space="preserve">---. “How to Get Extra Data from Intent in Android?” </w:t>
       </w:r>
-      <w:proofErr w:type="spellStart"/>
       <w:r>
         <w:rPr>
           <w:rFonts w:ascii="Times New Roman" w:eastAsia="Times New Roman" w:hAnsi="Times New Roman"/>
@@ -7375,7 +6185,6 @@
         </w:rPr>
         <w:t>GeeksforGeeks</w:t>
       </w:r>
-      <w:proofErr w:type="spellEnd"/>
       <w:r>
         <w:rPr>
           <w:rFonts w:ascii="Times New Roman" w:eastAsia="Times New Roman" w:hAnsi="Times New Roman"/>
@@ -7428,7 +6237,6 @@
         </w:rPr>
         <w:t xml:space="preserve">---. “How to Make a Button Invisible in Android?” </w:t>
       </w:r>
-      <w:proofErr w:type="spellStart"/>
       <w:r>
         <w:rPr>
           <w:rFonts w:ascii="Times New Roman" w:eastAsia="Times New Roman" w:hAnsi="Times New Roman"/>
@@ -7440,7 +6248,6 @@
         </w:rPr>
         <w:t>GeeksforGeeks</w:t>
       </w:r>
-      <w:proofErr w:type="spellEnd"/>
       <w:r>
         <w:rPr>
           <w:rFonts w:ascii="Times New Roman" w:eastAsia="Times New Roman" w:hAnsi="Times New Roman"/>

</xml_diff>